<commit_message>
Insert chapter on user stories
</commit_message>
<xml_diff>
--- a/artefacts/concept in progress/Requirements List.docx
+++ b/artefacts/concept in progress/Requirements List.docx
@@ -3,8 +3,835 @@
 <w:document xmlns:wpc="http://schemas.microsoft.com/office/word/2010/wordprocessingCanvas" xmlns:mc="http://schemas.openxmlformats.org/markup-compatibility/2006" xmlns:o="urn:schemas-microsoft-com:office:office" xmlns:r="http://schemas.openxmlformats.org/officeDocument/2006/relationships" xmlns:m="http://schemas.openxmlformats.org/officeDocument/2006/math" xmlns:v="urn:schemas-microsoft-com:vml" xmlns:wp14="http://schemas.microsoft.com/office/word/2010/wordprocessingDrawing" xmlns:wp="http://schemas.openxmlformats.org/drawingml/2006/wordprocessingDrawing" xmlns:w10="urn:schemas-microsoft-com:office:word" xmlns:w="http://schemas.openxmlformats.org/wordprocessingml/2006/main" xmlns:w14="http://schemas.microsoft.com/office/word/2010/wordml" xmlns:w15="http://schemas.microsoft.com/office/word/2012/wordml" xmlns:wpg="http://schemas.microsoft.com/office/word/2010/wordprocessingGroup" xmlns:wpi="http://schemas.microsoft.com/office/word/2010/wordprocessingInk" xmlns:wne="http://schemas.microsoft.com/office/word/2006/wordml" xmlns:wps="http://schemas.microsoft.com/office/word/2010/wordprocessingShape" mc:Ignorable="w14 w15 wp14">
   <w:body>
     <w:p>
-      <w:r>
-        <w:t>Requirements for a scenario-based collaborative learning platform</w:t>
+      <w:pPr>
+        <w:pStyle w:val="Titel"/>
+      </w:pPr>
+      <w:r>
+        <w:t xml:space="preserve">Developing a </w:t>
+      </w:r>
+      <w:r>
+        <w:t xml:space="preserve">Platform for </w:t>
+      </w:r>
+      <w:r>
+        <w:t>Strategic Cybersecurity Awareness Game</w:t>
+      </w:r>
+      <w:r>
+        <w:t>s</w:t>
+      </w:r>
+    </w:p>
+    <w:p>
+      <w:pPr>
+        <w:pStyle w:val="berschrift1"/>
+      </w:pPr>
+      <w:r>
+        <w:t>Motivation</w:t>
+      </w:r>
+    </w:p>
+    <w:p>
+      <w:r>
+        <w:t>The purpose of this research project is to develop a software application, with which strategic cybersecurity awareness games (SCAG) can be created and conducted. SCAGs are targeted towards the management and senior management of an organization. Typical participants in SCAGs will have a high-impact role in their organization. It is therefore crucial that they are aware of cybersecurity risks and familiar with relevant mitigation measures.</w:t>
+      </w:r>
+    </w:p>
+    <w:p>
+      <w:r>
+        <w:t>The SCAG itself will follow a collaborative, scenario-based approach, wherein a group of participants are confronted with a description of realistic situations and must discuss the best course of action in such situations. Aside from gaining a better understanding of cybersecurity risks, the communication among the participants will also foster better understanding of different perspectives on cybersecurity</w:t>
+      </w:r>
+      <w:r>
+        <w:t>. This will</w:t>
+      </w:r>
+      <w:r>
+        <w:t xml:space="preserve"> potentially </w:t>
+      </w:r>
+      <w:r>
+        <w:t xml:space="preserve">improve </w:t>
+      </w:r>
+      <w:r>
+        <w:t xml:space="preserve">cooperation with other cybersecurity stakeholders in their respective organizations. </w:t>
+      </w:r>
+    </w:p>
+    <w:p>
+      <w:r>
+        <w:t xml:space="preserve">The SCAP will be facilitated by a trainer, who provides guidance when group discussions become stuck or stray off track and </w:t>
+      </w:r>
+      <w:r>
+        <w:t>who can make ad hoc changes to the game setting to adapt to the needs of the participant group.</w:t>
+      </w:r>
+    </w:p>
+    <w:p>
+      <w:pPr>
+        <w:pStyle w:val="berschrift1"/>
+      </w:pPr>
+      <w:r>
+        <w:t>Objectives</w:t>
+      </w:r>
+    </w:p>
+    <w:p>
+      <w:pPr>
+        <w:pStyle w:val="berschrift2"/>
+      </w:pPr>
+      <w:r>
+        <w:t>Project-Level Objectives</w:t>
+      </w:r>
+    </w:p>
+    <w:p>
+      <w:r>
+        <w:t xml:space="preserve">The overarching purpose of SCAGs is to foster a culture of cybersecurity awareness within organizations, because only this will truly harden the “weakest link” of cybersecurity </w:t>
+      </w:r>
+      <w:r>
+        <w:t xml:space="preserve">- the human factor - </w:t>
+      </w:r>
+      <w:r>
+        <w:t>in the long term. Such a culture is best developed, if managers and senior managers lead by example and exhibit cybersecurity awareness themselves.</w:t>
+      </w:r>
+      <w:r>
+        <w:t xml:space="preserve"> By exposing these managers and senior managers to </w:t>
+      </w:r>
+      <w:r>
+        <w:t>a realistic cybersecurity scenario</w:t>
+      </w:r>
+      <w:r>
+        <w:t>, t</w:t>
+      </w:r>
+      <w:r>
+        <w:t xml:space="preserve">he SCAG seeks to equip </w:t>
+      </w:r>
+      <w:r>
+        <w:t>them with the necessary skills and attitude to adequately react to such situations, thereby setting an example for their reports</w:t>
+      </w:r>
+      <w:r>
+        <w:t xml:space="preserve"> (see </w:t>
+      </w:r>
+      <w:r>
+        <w:fldChar w:fldCharType="begin"/>
+      </w:r>
+      <w:r>
+        <w:instrText xml:space="preserve"> REF _Ref73536583 \h </w:instrText>
+      </w:r>
+      <w:r>
+        <w:fldChar w:fldCharType="separate"/>
+      </w:r>
+      <w:r>
+        <w:t xml:space="preserve">Figure </w:t>
+      </w:r>
+      <w:r>
+        <w:rPr>
+          <w:noProof/>
+        </w:rPr>
+        <w:t>1</w:t>
+      </w:r>
+      <w:r>
+        <w:fldChar w:fldCharType="end"/>
+      </w:r>
+      <w:r>
+        <w:t>)</w:t>
+      </w:r>
+      <w:r>
+        <w:t xml:space="preserve">. </w:t>
+      </w:r>
+    </w:p>
+    <w:p>
+      <w:r>
+        <w:t>By discussing the these risks and potential mitigation strategies as a group, the participants will establish an informal standard for communicating cyber-related topics, which will further contribute to the development of a culture of cybersecurity awareness. This exchange of perspectives will also allow participants to better communicate with cybersecurity stakeholders, thereby allowing them to serve as “multipliers” of cybersecurity awareness within their organization.</w:t>
+      </w:r>
+    </w:p>
+    <w:p>
+      <w:r>
+        <w:t xml:space="preserve">This research project aims to develop a software to support the conception and execution of SCAGs. Because this software is still at the proof-of-concept stage, </w:t>
+      </w:r>
+      <w:r>
+        <w:t>emphasis will be placed on developing a functional and usable prototype, while other aspects of software quality may be added later.</w:t>
+      </w:r>
+    </w:p>
+    <w:p/>
+    <w:p>
+      <w:r>
+        <w:lastRenderedPageBreak/>
+        <w:pict>
+          <v:shapetype id="_x0000_t75" coordsize="21600,21600" o:spt="75" o:preferrelative="t" path="m@4@5l@4@11@9@11@9@5xe" filled="f" stroked="f">
+            <v:stroke joinstyle="miter"/>
+            <v:formulas>
+              <v:f eqn="if lineDrawn pixelLineWidth 0"/>
+              <v:f eqn="sum @0 1 0"/>
+              <v:f eqn="sum 0 0 @1"/>
+              <v:f eqn="prod @2 1 2"/>
+              <v:f eqn="prod @3 21600 pixelWidth"/>
+              <v:f eqn="prod @3 21600 pixelHeight"/>
+              <v:f eqn="sum @0 0 1"/>
+              <v:f eqn="prod @6 1 2"/>
+              <v:f eqn="prod @7 21600 pixelWidth"/>
+              <v:f eqn="sum @8 21600 0"/>
+              <v:f eqn="prod @7 21600 pixelHeight"/>
+              <v:f eqn="sum @10 21600 0"/>
+            </v:formulas>
+            <v:path o:extrusionok="f" gradientshapeok="t" o:connecttype="rect"/>
+            <o:lock v:ext="edit" aspectratio="t"/>
+          </v:shapetype>
+          <v:shape id="_x0000_i1025" type="#_x0000_t75" style="width:395.5pt;height:420.5pt">
+            <v:imagedata r:id="rId8" o:title="Goal hierarchy EEP-Overall project goals"/>
+          </v:shape>
+        </w:pict>
+      </w:r>
+    </w:p>
+    <w:p>
+      <w:pPr>
+        <w:pStyle w:val="Beschriftung"/>
+      </w:pPr>
+      <w:bookmarkStart w:id="0" w:name="_Ref73536583"/>
+      <w:r>
+        <w:t xml:space="preserve">Figure </w:t>
+      </w:r>
+      <w:r>
+        <w:fldChar w:fldCharType="begin"/>
+      </w:r>
+      <w:r>
+        <w:instrText xml:space="preserve"> SEQ Figure \* ARABIC </w:instrText>
+      </w:r>
+      <w:r>
+        <w:fldChar w:fldCharType="separate"/>
+      </w:r>
+      <w:r>
+        <w:rPr>
+          <w:noProof/>
+        </w:rPr>
+        <w:t>1</w:t>
+      </w:r>
+      <w:r>
+        <w:fldChar w:fldCharType="end"/>
+      </w:r>
+      <w:bookmarkEnd w:id="0"/>
+      <w:r>
+        <w:t xml:space="preserve">: The overall goals of this </w:t>
+      </w:r>
+      <w:r>
+        <w:t>project (</w:t>
+      </w:r>
+      <w:r>
+        <w:t xml:space="preserve">source: </w:t>
+      </w:r>
+      <w:bookmarkStart w:id="1" w:name="_GoBack"/>
+      <w:bookmarkEnd w:id="1"/>
+      <w:r>
+        <w:t>o</w:t>
+      </w:r>
+      <w:r>
+        <w:t>wn work</w:t>
+      </w:r>
+      <w:r>
+        <w:t>)</w:t>
+      </w:r>
+      <w:r>
+        <w:t>.</w:t>
+      </w:r>
+    </w:p>
+    <w:p>
+      <w:pPr>
+        <w:pStyle w:val="berschrift2"/>
+      </w:pPr>
+      <w:r>
+        <w:t>Functional Objectives</w:t>
+      </w:r>
+    </w:p>
+    <w:p>
+      <w:r>
+        <w:t>The functionality of the software must satisfy three primary objectives. These are, in order of priority:</w:t>
+      </w:r>
+    </w:p>
+    <w:p>
+      <w:pPr>
+        <w:pStyle w:val="Listenabsatz"/>
+        <w:numPr>
+          <w:ilvl w:val="0"/>
+          <w:numId w:val="6"/>
+        </w:numPr>
+        <w:rPr>
+          <w:b/>
+        </w:rPr>
+      </w:pPr>
+      <w:r>
+        <w:rPr>
+          <w:b/>
+        </w:rPr>
+        <w:t>C</w:t>
+      </w:r>
+      <w:r>
+        <w:rPr>
+          <w:b/>
+        </w:rPr>
+        <w:t>onduct</w:t>
+      </w:r>
+      <w:r>
+        <w:rPr>
+          <w:b/>
+        </w:rPr>
+        <w:t xml:space="preserve"> a game.</w:t>
+      </w:r>
+      <w:r>
+        <w:t xml:space="preserve"> This is by far the most important use case of the software and implies that a trainer can facilitate a game which is being played by participants.</w:t>
+      </w:r>
+    </w:p>
+    <w:p>
+      <w:pPr>
+        <w:pStyle w:val="Listenabsatz"/>
+        <w:numPr>
+          <w:ilvl w:val="0"/>
+          <w:numId w:val="6"/>
+        </w:numPr>
+        <w:rPr>
+          <w:b/>
+        </w:rPr>
+      </w:pPr>
+      <w:r>
+        <w:rPr>
+          <w:b/>
+        </w:rPr>
+        <w:t>D</w:t>
+      </w:r>
+      <w:r>
+        <w:rPr>
+          <w:b/>
+        </w:rPr>
+        <w:t>evelop</w:t>
+      </w:r>
+      <w:r>
+        <w:rPr>
+          <w:b/>
+        </w:rPr>
+        <w:t xml:space="preserve"> a </w:t>
+      </w:r>
+      <w:r>
+        <w:rPr>
+          <w:b/>
+        </w:rPr>
+        <w:t>scenario</w:t>
+      </w:r>
+      <w:r>
+        <w:rPr>
+          <w:b/>
+        </w:rPr>
+        <w:t xml:space="preserve">. </w:t>
+      </w:r>
+      <w:r>
+        <w:t>To be able to play through a game</w:t>
+      </w:r>
+      <w:r>
+        <w:t xml:space="preserve"> scenario</w:t>
+      </w:r>
+      <w:r>
+        <w:t xml:space="preserve">, the </w:t>
+      </w:r>
+      <w:r>
+        <w:t>scenario</w:t>
+      </w:r>
+      <w:r>
+        <w:t xml:space="preserve"> must first be designed. While this use case does not by itself satisfy the primary goal of the software, it is nonetheless essential for productive use. </w:t>
+      </w:r>
+    </w:p>
+    <w:p>
+      <w:pPr>
+        <w:pStyle w:val="Listenabsatz"/>
+        <w:numPr>
+          <w:ilvl w:val="0"/>
+          <w:numId w:val="6"/>
+        </w:numPr>
+        <w:rPr>
+          <w:b/>
+        </w:rPr>
+      </w:pPr>
+      <w:r>
+        <w:rPr>
+          <w:b/>
+        </w:rPr>
+        <w:t>R</w:t>
+      </w:r>
+      <w:r>
+        <w:rPr>
+          <w:b/>
+        </w:rPr>
+        <w:t>eceive feedback</w:t>
+      </w:r>
+      <w:r>
+        <w:rPr>
+          <w:b/>
+        </w:rPr>
+        <w:t xml:space="preserve">. </w:t>
+      </w:r>
+      <w:r>
+        <w:t xml:space="preserve">Learning happens through feedback. A platform dedicated to learning should provide </w:t>
+      </w:r>
+      <w:r>
+        <w:t xml:space="preserve">feedback to </w:t>
+      </w:r>
+      <w:r>
+        <w:t xml:space="preserve">participants and trainers </w:t>
+      </w:r>
+      <w:r>
+        <w:t>alike. While this use case is not strictly essential to fulfilling the project goal, it will support the continuous improvement of the games, thus increasing the quality of the software in the long term.</w:t>
+      </w:r>
+    </w:p>
+    <w:p>
+      <w:pPr>
+        <w:rPr>
+          <w:b/>
+        </w:rPr>
+      </w:pPr>
+      <w:r>
+        <w:rPr>
+          <w:b/>
+        </w:rPr>
+        <w:fldChar w:fldCharType="begin"/>
+      </w:r>
+      <w:r>
+        <w:rPr>
+          <w:b/>
+        </w:rPr>
+        <w:instrText xml:space="preserve"> REF _Ref73537882 \h </w:instrText>
+      </w:r>
+      <w:r>
+        <w:rPr>
+          <w:b/>
+        </w:rPr>
+      </w:r>
+      <w:r>
+        <w:rPr>
+          <w:b/>
+        </w:rPr>
+        <w:fldChar w:fldCharType="separate"/>
+      </w:r>
+      <w:r>
+        <w:t xml:space="preserve">Figure </w:t>
+      </w:r>
+      <w:r>
+        <w:rPr>
+          <w:noProof/>
+        </w:rPr>
+        <w:t>2</w:t>
+      </w:r>
+      <w:r>
+        <w:rPr>
+          <w:b/>
+        </w:rPr>
+        <w:fldChar w:fldCharType="end"/>
+      </w:r>
+      <w:r>
+        <w:rPr>
+          <w:b/>
+        </w:rPr>
+        <w:t xml:space="preserve"> </w:t>
+      </w:r>
+      <w:r>
+        <w:t>provides</w:t>
+      </w:r>
+      <w:r>
+        <w:t xml:space="preserve"> an overview of how the functional goals of the software can be decomposed.</w:t>
+      </w:r>
+    </w:p>
+    <w:p>
+      <w:r>
+        <w:lastRenderedPageBreak/>
+        <w:pict>
+          <v:shape id="_x0000_i1026" type="#_x0000_t75" style="width:453.5pt;height:431pt">
+            <v:imagedata r:id="rId9" o:title="Goal hierarchy EEP-Platform goals"/>
+          </v:shape>
+        </w:pict>
+      </w:r>
+    </w:p>
+    <w:p>
+      <w:pPr>
+        <w:pStyle w:val="Beschriftung"/>
+      </w:pPr>
+      <w:bookmarkStart w:id="2" w:name="_Ref73537882"/>
+      <w:r>
+        <w:t xml:space="preserve">Figure </w:t>
+      </w:r>
+      <w:r>
+        <w:fldChar w:fldCharType="begin"/>
+      </w:r>
+      <w:r>
+        <w:instrText xml:space="preserve"> SEQ Figure \* ARABIC </w:instrText>
+      </w:r>
+      <w:r>
+        <w:fldChar w:fldCharType="separate"/>
+      </w:r>
+      <w:r>
+        <w:rPr>
+          <w:noProof/>
+        </w:rPr>
+        <w:t>2</w:t>
+      </w:r>
+      <w:r>
+        <w:fldChar w:fldCharType="end"/>
+      </w:r>
+      <w:bookmarkEnd w:id="2"/>
+      <w:r>
+        <w:t>: Hierarchy of functional objectives of the SCAP platform (</w:t>
+      </w:r>
+      <w:r>
+        <w:t xml:space="preserve">source: </w:t>
+      </w:r>
+      <w:r>
+        <w:t>own work).</w:t>
+      </w:r>
+    </w:p>
+    <w:p>
+      <w:pPr>
+        <w:pStyle w:val="berschrift1"/>
+      </w:pPr>
+      <w:r>
+        <w:t>Definitions</w:t>
+      </w:r>
+    </w:p>
+    <w:p>
+      <w:r>
+        <w:t>T</w:t>
+      </w:r>
+      <w:r>
+        <w:t xml:space="preserve">o ensure the use of </w:t>
+      </w:r>
+      <w:proofErr w:type="gramStart"/>
+      <w:r>
+        <w:t>an</w:t>
+      </w:r>
+      <w:proofErr w:type="gramEnd"/>
+      <w:r>
+        <w:t xml:space="preserve"> ubiquitous language in formulating subsequent requirements, the central concepts of the research project are hereafter defined</w:t>
+      </w:r>
+      <w:r>
+        <w:t>.</w:t>
+      </w:r>
+    </w:p>
+    <w:p>
+      <w:pPr>
+        <w:rPr>
+          <w:rStyle w:val="berschrift2Zchn"/>
+        </w:rPr>
+      </w:pPr>
+      <w:r>
+        <w:rPr>
+          <w:rStyle w:val="berschrift2Zchn"/>
+        </w:rPr>
+        <w:t>Scenario</w:t>
+      </w:r>
+    </w:p>
+    <w:p>
+      <w:r>
+        <w:t xml:space="preserve">A scenario is an ordered sequence of </w:t>
+      </w:r>
+      <w:r>
+        <w:rPr>
+          <w:i/>
+        </w:rPr>
+        <w:t>stories</w:t>
+      </w:r>
+      <w:r>
+        <w:t xml:space="preserve">, which are suitable for one or more </w:t>
+      </w:r>
+      <w:r>
+        <w:rPr>
+          <w:i/>
+        </w:rPr>
+        <w:t>target groups</w:t>
+      </w:r>
+      <w:r>
+        <w:t xml:space="preserve">. The meta-information of a scenario includes a </w:t>
+      </w:r>
+      <w:r>
+        <w:rPr>
+          <w:i/>
+        </w:rPr>
+        <w:t>title</w:t>
+      </w:r>
+      <w:r>
+        <w:t xml:space="preserve">, </w:t>
+      </w:r>
+      <w:r>
+        <w:rPr>
+          <w:i/>
+        </w:rPr>
+        <w:t>description</w:t>
+      </w:r>
+      <w:r>
+        <w:t xml:space="preserve"> and possible </w:t>
+      </w:r>
+      <w:r>
+        <w:rPr>
+          <w:i/>
+        </w:rPr>
+        <w:t>image</w:t>
+      </w:r>
+      <w:r>
+        <w:t xml:space="preserve">. </w:t>
+      </w:r>
+    </w:p>
+    <w:p>
+      <w:r>
+        <w:t xml:space="preserve">A scenario may also have </w:t>
+      </w:r>
+      <w:r>
+        <w:rPr>
+          <w:i/>
+        </w:rPr>
+        <w:t>variables</w:t>
+      </w:r>
+      <w:r>
+        <w:t xml:space="preserve">, which may be visible or not visible to a player. </w:t>
+      </w:r>
+    </w:p>
+    <w:p>
+      <w:r>
+        <w:t xml:space="preserve">A scenario can be created, modified and deleted by a </w:t>
+      </w:r>
+      <w:r>
+        <w:rPr>
+          <w:i/>
+        </w:rPr>
+        <w:t>scenario designer</w:t>
+      </w:r>
+      <w:r>
+        <w:t>.</w:t>
+      </w:r>
+    </w:p>
+    <w:p/>
+    <w:p>
+      <w:pPr>
+        <w:rPr>
+          <w:b/>
+        </w:rPr>
+      </w:pPr>
+      <w:r>
+        <w:rPr>
+          <w:b/>
+        </w:rPr>
+        <w:t>Story</w:t>
+      </w:r>
+    </w:p>
+    <w:p>
+      <w:r>
+        <w:t xml:space="preserve">Let story S be a directed graph. Let I be a set of all nodes of S and let </w:t>
+      </w:r>
+      <w:proofErr w:type="spellStart"/>
+      <w:r>
+        <w:t>T</w:t>
+      </w:r>
+      <w:proofErr w:type="spellEnd"/>
+      <w:r>
+        <w:t xml:space="preserve"> be the set of all edges of S. </w:t>
+      </w:r>
+      <w:r>
+        <w:br/>
+      </w:r>
+      <w:r>
+        <w:br/>
+      </w:r>
+      <w:r>
+        <w:lastRenderedPageBreak/>
+        <w:t>Note that the nodes of a story are hereafter referred to as injects and the edges of a story are referred to as transitions.</w:t>
+      </w:r>
+    </w:p>
+    <w:p/>
+    <w:p>
+      <w:pPr>
+        <w:rPr>
+          <w:b/>
+        </w:rPr>
+      </w:pPr>
+      <w:r>
+        <w:rPr>
+          <w:b/>
+        </w:rPr>
+        <w:t>Game</w:t>
+      </w:r>
+    </w:p>
+    <w:p>
+      <w:pPr>
+        <w:rPr>
+          <w:b/>
+          <w:iCs/>
+        </w:rPr>
+      </w:pPr>
+      <w:r>
+        <w:t>A game is an instance of a scenario that has been or can be played by one or more players. A game with only one player is a single player game, whereas a game with a group of players is a group game. A group game is sometimes called a group discussion. A group game can be facilitated by a trainer and observed by an observer. A game has a history, which covers all solutions that have been submitted.</w:t>
+      </w:r>
+      <w:r>
+        <w:br/>
+      </w:r>
+      <w:r>
+        <w:br/>
+      </w:r>
+      <w:r>
+        <w:rPr>
+          <w:b/>
+          <w:iCs/>
+        </w:rPr>
+        <w:t>Inject</w:t>
+      </w:r>
+    </w:p>
+    <w:p>
+      <w:proofErr w:type="gramStart"/>
+      <w:r>
+        <w:t>An inject</w:t>
+      </w:r>
+      <w:proofErr w:type="gramEnd"/>
+      <w:r>
+        <w:t xml:space="preserve"> provides the user with information or a task, thus advancing the scenario. It can be understood as a possibl</w:t>
+      </w:r>
+      <w:r>
+        <w:t xml:space="preserve">e state that a game may reach. </w:t>
+      </w:r>
+    </w:p>
+    <w:p>
+      <w:proofErr w:type="gramStart"/>
+      <w:r>
+        <w:t>An inject</w:t>
+      </w:r>
+      <w:proofErr w:type="gramEnd"/>
+      <w:r>
+        <w:t xml:space="preserve"> may reference and be referenced by any number of transitions. </w:t>
+      </w:r>
+      <w:proofErr w:type="gramStart"/>
+      <w:r>
+        <w:t>An inject</w:t>
+      </w:r>
+      <w:proofErr w:type="gramEnd"/>
+      <w:r>
+        <w:t xml:space="preserve"> that only refers to one transition is an informational inject, while an inject that refers to multiple transitions is an input inject. </w:t>
+      </w:r>
+    </w:p>
+    <w:p>
+      <w:proofErr w:type="gramStart"/>
+      <w:r>
+        <w:t>An inject</w:t>
+      </w:r>
+      <w:proofErr w:type="gramEnd"/>
+      <w:r>
+        <w:t xml:space="preserve"> that is not referenced by a transition is called an entry point, whereas an inject that references no further transitions is called an exit point</w:t>
+      </w:r>
+      <w:r>
+        <w:t xml:space="preserve">. </w:t>
+      </w:r>
+    </w:p>
+    <w:p>
+      <w:proofErr w:type="gramStart"/>
+      <w:r>
+        <w:t>An inject</w:t>
+      </w:r>
+      <w:proofErr w:type="gramEnd"/>
+      <w:r>
+        <w:t xml:space="preserve"> that neither refers to nor is referred by transitions is considered illegal. For the sake of simplicity, this case </w:t>
+      </w:r>
+      <w:r>
+        <w:t>will not be considered further.</w:t>
+      </w:r>
+    </w:p>
+    <w:p>
+      <w:pPr>
+        <w:rPr>
+          <w:b/>
+          <w:iCs/>
+        </w:rPr>
+      </w:pPr>
+      <w:proofErr w:type="gramStart"/>
+      <w:r>
+        <w:t>An inject</w:t>
+      </w:r>
+      <w:proofErr w:type="gramEnd"/>
+      <w:r>
+        <w:t xml:space="preserve"> can be solved by a learner, if they select a transition. The exit point </w:t>
+      </w:r>
+      <w:r>
+        <w:t>cannot be solved.</w:t>
+      </w:r>
+      <w:r>
+        <w:br/>
+      </w:r>
+      <w:proofErr w:type="gramStart"/>
+      <w:r>
+        <w:t>An inject</w:t>
+      </w:r>
+      <w:proofErr w:type="gramEnd"/>
+      <w:r>
+        <w:t xml:space="preserve"> may have an inject reaction, which provides immediate feedback to the learner, after they have solved the inject.</w:t>
+      </w:r>
+      <w:r>
+        <w:br/>
+      </w:r>
+      <w:r>
+        <w:br/>
+      </w:r>
+      <w:r>
+        <w:rPr>
+          <w:b/>
+          <w:iCs/>
+        </w:rPr>
+        <w:t>Transition</w:t>
+      </w:r>
+    </w:p>
+    <w:p>
+      <w:r>
+        <w:t>A transition describes a labeled, directed path from one inject to another inject. If multiple transitions point connect one inject to another, they can be called choices</w:t>
+      </w:r>
+      <w:r>
+        <w:t>.</w:t>
+      </w:r>
+      <w:r>
+        <w:br/>
+      </w:r>
+    </w:p>
+    <w:p>
+      <w:pPr>
+        <w:rPr>
+          <w:b/>
+          <w:iCs/>
+        </w:rPr>
+      </w:pPr>
+      <w:r>
+        <w:rPr>
+          <w:b/>
+          <w:iCs/>
+        </w:rPr>
+        <w:t>Target Group</w:t>
+      </w:r>
+    </w:p>
+    <w:p>
+      <w:r>
+        <w:t>A target group is a set of statements which describe the type of learner that is expected to profit most</w:t>
+      </w:r>
+      <w:r>
+        <w:t xml:space="preserve"> from this scenario.</w:t>
+      </w:r>
+    </w:p>
+    <w:p>
+      <w:r>
+        <w:t>These statements refer to the industry of the organization of the learner, the prior knowledge, the position of the learner within their organization.</w:t>
+      </w:r>
+    </w:p>
+    <w:p>
+      <w:pPr>
+        <w:pStyle w:val="berschrift1"/>
+      </w:pPr>
+      <w:r>
+        <w:t>Requirements</w:t>
+      </w:r>
+    </w:p>
+    <w:p>
+      <w:pPr>
+        <w:pStyle w:val="berschrift2"/>
+      </w:pPr>
+      <w:r>
+        <w:t>Methodical Approach</w:t>
+      </w:r>
+    </w:p>
+    <w:p>
+      <w:r>
+        <w:t xml:space="preserve">The above objectives </w:t>
+      </w:r>
+      <w:r>
+        <w:t xml:space="preserve">must now be </w:t>
+      </w:r>
+      <w:r>
+        <w:t xml:space="preserve">decomposed into concrete requirements. </w:t>
+      </w:r>
+      <w:r>
+        <w:t>System verbs describe the priority of the requirement, whereas behavior verbs describe the behavior which the system must exhibit to satisfy this requirement.</w:t>
       </w:r>
     </w:p>
     <w:p>
@@ -15,9 +842,18 @@
         <w:t xml:space="preserve"> system</w:t>
       </w:r>
       <w:r>
-        <w:t xml:space="preserve"> verbs in this document loosely follow the </w:t>
-      </w:r>
-      <w:hyperlink r:id="rId8" w:history="1">
+        <w:t xml:space="preserve"> verbs in </w:t>
+      </w:r>
+      <w:r>
+        <w:t>the requirements description</w:t>
+      </w:r>
+      <w:r>
+        <w:t xml:space="preserve"> follow the</w:t>
+      </w:r>
+      <w:r>
+        <w:t xml:space="preserve"> </w:t>
+      </w:r>
+      <w:hyperlink r:id="rId10" w:history="1">
         <w:proofErr w:type="spellStart"/>
         <w:r>
           <w:rPr>
@@ -28,7 +864,10 @@
         <w:proofErr w:type="spellEnd"/>
       </w:hyperlink>
       <w:r>
-        <w:t xml:space="preserve"> method:</w:t>
+        <w:t xml:space="preserve"> method</w:t>
+      </w:r>
+      <w:r>
+        <w:t>:</w:t>
       </w:r>
     </w:p>
     <w:p>
@@ -40,7 +879,14 @@
         </w:numPr>
       </w:pPr>
       <w:r>
-        <w:t xml:space="preserve">MUST denotes a requirement, without which the system cannot </w:t>
+        <w:rPr>
+          <w:b/>
+        </w:rPr>
+        <w:lastRenderedPageBreak/>
+        <w:t>MUST</w:t>
+      </w:r>
+      <w:r>
+        <w:t xml:space="preserve"> denotes a requirement, without which the system cannot </w:t>
       </w:r>
       <w:r>
         <w:t xml:space="preserve">be used to perform </w:t>
@@ -61,7 +907,13 @@
         </w:numPr>
       </w:pPr>
       <w:r>
-        <w:t>SHOULD denotes a requirement</w:t>
+        <w:rPr>
+          <w:b/>
+        </w:rPr>
+        <w:t>SHOULD</w:t>
+      </w:r>
+      <w:r>
+        <w:t xml:space="preserve"> denotes a requirement</w:t>
       </w:r>
       <w:r>
         <w:t xml:space="preserve"> which is not needed to perform core use cases, but without</w:t>
@@ -82,7 +934,13 @@
         </w:numPr>
       </w:pPr>
       <w:r>
-        <w:t>COULD denotes a requirement which is not necessary for the system to function, but which might bring considerable additional value.</w:t>
+        <w:rPr>
+          <w:b/>
+        </w:rPr>
+        <w:t>COULD</w:t>
+      </w:r>
+      <w:r>
+        <w:t xml:space="preserve"> denotes a requirement which is not necessary for the system to function, but which might bring considerable additional value.</w:t>
       </w:r>
     </w:p>
     <w:p>
@@ -94,12 +952,18 @@
         </w:numPr>
       </w:pPr>
       <w:r>
-        <w:t>WILL NOT denotes a requirement which is understood to be relevant for the system, but not currently in scope of implementation.</w:t>
-      </w:r>
-    </w:p>
-    <w:p>
-      <w:r>
-        <w:t>The behavior verbs in this document describe which actions the system supports:</w:t>
+        <w:rPr>
+          <w:b/>
+        </w:rPr>
+        <w:t>WILL NOT</w:t>
+      </w:r>
+      <w:r>
+        <w:t xml:space="preserve"> denotes a requirement which is understood to be relevant for the system, but not currently in scope of implementation.</w:t>
+      </w:r>
+    </w:p>
+    <w:p>
+      <w:r>
+        <w:t>These system verbs can be used to prioritize the requirements:</w:t>
       </w:r>
     </w:p>
     <w:p>
@@ -114,28 +978,21 @@
         <w:rPr>
           <w:b/>
         </w:rPr>
-        <w:t>ENFORCE</w:t>
-      </w:r>
-      <w:r>
-        <w:t xml:space="preserve">: This </w:t>
-      </w:r>
-      <w:r>
-        <w:t xml:space="preserve">action </w:t>
-      </w:r>
-      <w:r>
-        <w:t xml:space="preserve">must be </w:t>
-      </w:r>
-      <w:r>
-        <w:t xml:space="preserve">performed </w:t>
-      </w:r>
-      <w:r>
-        <w:t xml:space="preserve">by the user. The system validates the </w:t>
-      </w:r>
-      <w:r>
-        <w:t>action</w:t>
-      </w:r>
-      <w:r>
-        <w:t>.</w:t>
+        <w:t xml:space="preserve">Essential: </w:t>
+      </w:r>
+      <w:r>
+        <w:t xml:space="preserve">This requirement must be implemented </w:t>
+      </w:r>
+    </w:p>
+    <w:p>
+      <w:r>
+        <w:t xml:space="preserve">The behavior verbs in </w:t>
+      </w:r>
+      <w:r>
+        <w:t xml:space="preserve">the requirements description </w:t>
+      </w:r>
+      <w:r>
+        <w:t>describe which actions the system supports:</w:t>
       </w:r>
     </w:p>
     <w:p>
@@ -150,10 +1007,28 @@
         <w:rPr>
           <w:b/>
         </w:rPr>
-        <w:t>PROHIBIT</w:t>
-      </w:r>
-      <w:r>
-        <w:t>: This action must not be performed by the user.</w:t>
+        <w:t>ENFORCE</w:t>
+      </w:r>
+      <w:r>
+        <w:t xml:space="preserve">: This </w:t>
+      </w:r>
+      <w:r>
+        <w:t xml:space="preserve">action </w:t>
+      </w:r>
+      <w:r>
+        <w:t xml:space="preserve">must be </w:t>
+      </w:r>
+      <w:r>
+        <w:t xml:space="preserve">performed </w:t>
+      </w:r>
+      <w:r>
+        <w:t xml:space="preserve">by the user. The system validates the </w:t>
+      </w:r>
+      <w:r>
+        <w:t>action</w:t>
+      </w:r>
+      <w:r>
+        <w:t>.</w:t>
       </w:r>
     </w:p>
     <w:p>
@@ -168,16 +1043,10 @@
         <w:rPr>
           <w:b/>
         </w:rPr>
-        <w:t>ALLOW</w:t>
-      </w:r>
-      <w:r>
-        <w:t xml:space="preserve">: The user can choose to </w:t>
-      </w:r>
-      <w:r>
-        <w:t>perform this action or not</w:t>
-      </w:r>
-      <w:r>
-        <w:t>. The system validates the input.</w:t>
+        <w:t>PROHIBIT</w:t>
+      </w:r>
+      <w:r>
+        <w:t>: This action must not be performed by the user.</w:t>
       </w:r>
     </w:p>
     <w:p>
@@ -192,6 +1061,30 @@
         <w:rPr>
           <w:b/>
         </w:rPr>
+        <w:t>ALLOW</w:t>
+      </w:r>
+      <w:r>
+        <w:t xml:space="preserve">: The user can choose to </w:t>
+      </w:r>
+      <w:r>
+        <w:t>perform this action or not</w:t>
+      </w:r>
+      <w:r>
+        <w:t>. The system validates the input.</w:t>
+      </w:r>
+    </w:p>
+    <w:p>
+      <w:pPr>
+        <w:pStyle w:val="Listenabsatz"/>
+        <w:numPr>
+          <w:ilvl w:val="0"/>
+          <w:numId w:val="4"/>
+        </w:numPr>
+      </w:pPr>
+      <w:r>
+        <w:rPr>
+          <w:b/>
+        </w:rPr>
         <w:t>SHOW</w:t>
       </w:r>
       <w:r>
@@ -203,6 +1096,29 @@
     </w:p>
     <w:p>
       <w:pPr>
+        <w:pStyle w:val="berschrift2"/>
+      </w:pPr>
+      <w:r>
+        <w:t>User Types</w:t>
+      </w:r>
+    </w:p>
+    <w:p>
+      <w:r>
+        <w:t>The requirements are structured by user. If a requirement is relevant for multiple users, it has been placed with the user who is affected most strongly.</w:t>
+      </w:r>
+    </w:p>
+    <w:p>
+      <w:r>
+        <w:t>From the previously discussed functional goals, the following user roles can be deduced:</w:t>
+      </w:r>
+    </w:p>
+    <w:p>
+      <w:pPr>
+        <w:pStyle w:val="Listenabsatz"/>
+        <w:numPr>
+          <w:ilvl w:val="0"/>
+          <w:numId w:val="7"/>
+        </w:numPr>
         <w:rPr>
           <w:b/>
         </w:rPr>
@@ -211,7 +1127,121 @@
         <w:rPr>
           <w:b/>
         </w:rPr>
-        <w:t>Player Requirements</w:t>
+        <w:t>Participant</w:t>
+      </w:r>
+      <w:r>
+        <w:rPr>
+          <w:b/>
+        </w:rPr>
+        <w:t xml:space="preserve">. </w:t>
+      </w:r>
+      <w:r>
+        <w:t>The players of the strategic awareness game.</w:t>
+      </w:r>
+    </w:p>
+    <w:p>
+      <w:pPr>
+        <w:pStyle w:val="Listenabsatz"/>
+        <w:numPr>
+          <w:ilvl w:val="0"/>
+          <w:numId w:val="7"/>
+        </w:numPr>
+        <w:rPr>
+          <w:b/>
+        </w:rPr>
+      </w:pPr>
+      <w:r>
+        <w:rPr>
+          <w:b/>
+        </w:rPr>
+        <w:t>Trainer.</w:t>
+      </w:r>
+      <w:r>
+        <w:t xml:space="preserve"> The trainer who will facilitate the strategic awareness game.</w:t>
+      </w:r>
+    </w:p>
+    <w:p>
+      <w:pPr>
+        <w:pStyle w:val="Listenabsatz"/>
+        <w:numPr>
+          <w:ilvl w:val="0"/>
+          <w:numId w:val="7"/>
+        </w:numPr>
+        <w:rPr>
+          <w:b/>
+        </w:rPr>
+      </w:pPr>
+      <w:r>
+        <w:rPr>
+          <w:b/>
+        </w:rPr>
+        <w:t>Scenario Designer.</w:t>
+      </w:r>
+      <w:r>
+        <w:t xml:space="preserve"> The person who develops </w:t>
+      </w:r>
+      <w:r>
+        <w:t xml:space="preserve">and improves </w:t>
+      </w:r>
+      <w:r>
+        <w:t xml:space="preserve">the </w:t>
+      </w:r>
+      <w:r>
+        <w:t>learning scenarios</w:t>
+      </w:r>
+      <w:r>
+        <w:t>.</w:t>
+      </w:r>
+    </w:p>
+    <w:p>
+      <w:r>
+        <w:t>Moreover</w:t>
+      </w:r>
+      <w:r>
+        <w:t xml:space="preserve">, separation of concerns dictates that another user have the ability to manage the assignment of roles to user accounts. We can therefore deduce the need for an </w:t>
+      </w:r>
+      <w:r>
+        <w:rPr>
+          <w:b/>
+        </w:rPr>
+        <w:t>administrator role</w:t>
+      </w:r>
+      <w:r>
+        <w:t>.</w:t>
+      </w:r>
+    </w:p>
+    <w:p>
+      <w:r>
+        <w:t>Finally, the MITRE playbook</w:t>
+      </w:r>
+      <w:r>
+        <w:rPr>
+          <w:rStyle w:val="Funotenzeichen"/>
+        </w:rPr>
+        <w:footnoteReference w:id="1"/>
+      </w:r>
+      <w:r>
+        <w:t xml:space="preserve"> suggests having a white team for cyber exercises, which does not actually facilitate the exercise, but monitors and provides live feedback if necessary. This may require another type of role, the </w:t>
+      </w:r>
+      <w:r>
+        <w:rPr>
+          <w:b/>
+        </w:rPr>
+        <w:t>observer</w:t>
+      </w:r>
+      <w:r>
+        <w:t xml:space="preserve">. </w:t>
+      </w:r>
+    </w:p>
+    <w:p>
+      <w:pPr>
+        <w:pStyle w:val="berschrift2"/>
+      </w:pPr>
+      <w:r>
+        <w:t xml:space="preserve">Participant </w:t>
+      </w:r>
+      <w:r>
+        <w:t>Requirements</w:t>
       </w:r>
     </w:p>
     <w:tbl>
@@ -306,7 +1336,7 @@
                 <w:rStyle w:val="Funotenzeichen"/>
                 <w:b/>
               </w:rPr>
-              <w:footnoteReference w:id="1"/>
+              <w:footnoteReference w:id="2"/>
             </w:r>
           </w:p>
         </w:tc>
@@ -330,51 +1360,6 @@
               <w:t xml:space="preserve">The platform </w:t>
             </w:r>
             <w:r>
-              <w:t>COULD</w:t>
-            </w:r>
-            <w:r>
-              <w:t xml:space="preserve"> </w:t>
-            </w:r>
-            <w:r>
-              <w:t>ALLOW</w:t>
-            </w:r>
-            <w:r>
-              <w:t xml:space="preserve"> participants to play a game alone.</w:t>
-            </w:r>
-          </w:p>
-        </w:tc>
-        <w:tc>
-          <w:tcPr>
-            <w:tcW w:w="1134" w:type="dxa"/>
-          </w:tcPr>
-          <w:p/>
-        </w:tc>
-        <w:tc>
-          <w:tcPr>
-            <w:tcW w:w="2096" w:type="dxa"/>
-          </w:tcPr>
-          <w:p/>
-        </w:tc>
-      </w:tr>
-      <w:tr>
-        <w:trPr>
-          <w:trHeight w:val="248"/>
-        </w:trPr>
-        <w:tc>
-          <w:tcPr>
-            <w:tcW w:w="523" w:type="dxa"/>
-          </w:tcPr>
-          <w:p/>
-        </w:tc>
-        <w:tc>
-          <w:tcPr>
-            <w:tcW w:w="4705" w:type="dxa"/>
-          </w:tcPr>
-          <w:p>
-            <w:r>
-              <w:t xml:space="preserve">The platform </w:t>
-            </w:r>
-            <w:r>
               <w:t>MUST</w:t>
             </w:r>
             <w:r>
@@ -399,7 +1384,7 @@
               <w:rPr>
                 <w:rStyle w:val="Funotenzeichen"/>
               </w:rPr>
-              <w:footnoteReference w:id="2"/>
+              <w:footnoteReference w:id="3"/>
             </w:r>
             <w:r>
               <w:t xml:space="preserve"> </w:t>
@@ -413,7 +1398,11 @@
           <w:tcPr>
             <w:tcW w:w="1134" w:type="dxa"/>
           </w:tcPr>
-          <w:p/>
+          <w:p>
+            <w:r>
+              <w:t>Essential</w:t>
+            </w:r>
+          </w:p>
         </w:tc>
         <w:tc>
           <w:tcPr>
@@ -438,13 +1427,7 @@
           </w:tcPr>
           <w:p>
             <w:r>
-              <w:t xml:space="preserve">The platform MUST </w:t>
-            </w:r>
-            <w:r>
-              <w:t>ALLOW</w:t>
-            </w:r>
-            <w:r>
-              <w:t xml:space="preserve"> a participant to access a game without having to log in. </w:t>
+              <w:t>The platform COULD ALLOW participants to play a game alone.</w:t>
             </w:r>
           </w:p>
         </w:tc>
@@ -452,7 +1435,11 @@
           <w:tcPr>
             <w:tcW w:w="1134" w:type="dxa"/>
           </w:tcPr>
-          <w:p/>
+          <w:p>
+            <w:r>
+              <w:t>Medium</w:t>
+            </w:r>
+          </w:p>
         </w:tc>
         <w:tc>
           <w:tcPr>
@@ -477,31 +1464,60 @@
           </w:tcPr>
           <w:p>
             <w:r>
-              <w:t xml:space="preserve">The platform </w:t>
-            </w:r>
-            <w:r>
-              <w:t>SHOULD</w:t>
+              <w:t>The platform MUST ALLOW</w:t>
             </w:r>
             <w:r>
               <w:t xml:space="preserve"> </w:t>
             </w:r>
             <w:r>
-              <w:t>ALLOW</w:t>
-            </w:r>
-            <w:r>
-              <w:t xml:space="preserve"> participants to describe themselves using keywords. </w:t>
+              <w:t>participant</w:t>
+            </w:r>
+            <w:r>
+              <w:t>s</w:t>
+            </w:r>
+            <w:r>
+              <w:t xml:space="preserve"> to access a game without having to log in. </w:t>
+            </w:r>
+          </w:p>
+        </w:tc>
+        <w:tc>
+          <w:tcPr>
+            <w:tcW w:w="1134" w:type="dxa"/>
+          </w:tcPr>
+          <w:p>
+            <w:r>
+              <w:t>Essential</w:t>
+            </w:r>
+          </w:p>
+        </w:tc>
+        <w:tc>
+          <w:tcPr>
+            <w:tcW w:w="2096" w:type="dxa"/>
+          </w:tcPr>
+          <w:p/>
+        </w:tc>
+      </w:tr>
+      <w:tr>
+        <w:trPr>
+          <w:trHeight w:val="262"/>
+        </w:trPr>
+        <w:tc>
+          <w:tcPr>
+            <w:tcW w:w="523" w:type="dxa"/>
+          </w:tcPr>
+          <w:p/>
+        </w:tc>
+        <w:tc>
+          <w:tcPr>
+            <w:tcW w:w="4705" w:type="dxa"/>
+          </w:tcPr>
+          <w:p>
+            <w:r>
+              <w:t xml:space="preserve">The platform SHOULD ALLOW participants to describe themselves using keywords. </w:t>
             </w:r>
             <w:r>
               <w:br/>
-            </w:r>
-            <w:r>
-              <w:t xml:space="preserve">Keywords can be </w:t>
-            </w:r>
-            <w:r>
-              <w:t>used to describe</w:t>
-            </w:r>
-            <w:r>
-              <w:t>:</w:t>
+              <w:t>Keywords can be used to describe:</w:t>
             </w:r>
           </w:p>
           <w:p>
@@ -545,7 +1561,11 @@
           <w:tcPr>
             <w:tcW w:w="1134" w:type="dxa"/>
           </w:tcPr>
-          <w:p/>
+          <w:p>
+            <w:r>
+              <w:t>High</w:t>
+            </w:r>
+          </w:p>
         </w:tc>
         <w:tc>
           <w:tcPr>
@@ -574,22 +1594,7 @@
             </w:r>
             <w:r>
               <w:br/>
-              <w:t>THEN t</w:t>
-            </w:r>
-            <w:r>
-              <w:t xml:space="preserve">he platform SHOULD </w:t>
-            </w:r>
-            <w:r>
-              <w:t>SHOW</w:t>
-            </w:r>
-            <w:r>
-              <w:t xml:space="preserve"> additi</w:t>
-            </w:r>
-            <w:r>
-              <w:t>onal information to these participants</w:t>
-            </w:r>
-            <w:r>
-              <w:t>.</w:t>
+              <w:t>THEN the platform SHOULD SHOW additional information to these participants.</w:t>
             </w:r>
           </w:p>
         </w:tc>
@@ -597,7 +1602,11 @@
           <w:tcPr>
             <w:tcW w:w="1134" w:type="dxa"/>
           </w:tcPr>
-          <w:p/>
+          <w:p>
+            <w:r>
+              <w:t>High</w:t>
+            </w:r>
+          </w:p>
         </w:tc>
         <w:tc>
           <w:tcPr>
@@ -622,13 +1631,7 @@
           </w:tcPr>
           <w:p>
             <w:r>
-              <w:t xml:space="preserve">The platform MUST </w:t>
-            </w:r>
-            <w:r>
-              <w:t>ALLOW</w:t>
-            </w:r>
-            <w:r>
-              <w:t xml:space="preserve"> participants to view the variables of the game that are set to “visible”.</w:t>
+              <w:t>The platform MUST ALLOW participants to view the variables of the game that are set to “visible”.</w:t>
             </w:r>
           </w:p>
         </w:tc>
@@ -636,7 +1639,11 @@
           <w:tcPr>
             <w:tcW w:w="1134" w:type="dxa"/>
           </w:tcPr>
-          <w:p/>
+          <w:p>
+            <w:r>
+              <w:t>Essential</w:t>
+            </w:r>
+          </w:p>
         </w:tc>
         <w:tc>
           <w:tcPr>
@@ -661,13 +1668,7 @@
           </w:tcPr>
           <w:p>
             <w:r>
-              <w:t xml:space="preserve">The platform MUST </w:t>
-            </w:r>
-            <w:r>
-              <w:t>ALLOW</w:t>
-            </w:r>
-            <w:r>
-              <w:t xml:space="preserve"> players to solve injects.</w:t>
+              <w:t>The platform MUST ALLOW players to solve injects.</w:t>
             </w:r>
           </w:p>
           <w:p>
@@ -704,7 +1705,11 @@
           <w:tcPr>
             <w:tcW w:w="1134" w:type="dxa"/>
           </w:tcPr>
-          <w:p/>
+          <w:p>
+            <w:r>
+              <w:t>Essential</w:t>
+            </w:r>
+          </w:p>
         </w:tc>
         <w:tc>
           <w:tcPr>
@@ -729,19 +1734,7 @@
           </w:tcPr>
           <w:p>
             <w:r>
-              <w:t xml:space="preserve">The platform MUST </w:t>
-            </w:r>
-            <w:r>
-              <w:t>SHOW</w:t>
-            </w:r>
-            <w:r>
-              <w:t xml:space="preserve"> the same sequence </w:t>
-            </w:r>
-            <w:r>
-              <w:t xml:space="preserve">of </w:t>
-            </w:r>
-            <w:r>
-              <w:t>injects to all participants of a game.</w:t>
+              <w:t>The platform MUST SHOW the same sequence of injects to all participants of a game.</w:t>
             </w:r>
           </w:p>
         </w:tc>
@@ -749,7 +1742,11 @@
           <w:tcPr>
             <w:tcW w:w="1134" w:type="dxa"/>
           </w:tcPr>
-          <w:p/>
+          <w:p>
+            <w:r>
+              <w:t>Essential</w:t>
+            </w:r>
+          </w:p>
         </w:tc>
         <w:tc>
           <w:tcPr>
@@ -774,26 +1771,11 @@
           </w:tcPr>
           <w:p>
             <w:r>
-              <w:t>IF</w:t>
-            </w:r>
-            <w:r>
-              <w:t xml:space="preserve"> participants choose </w:t>
-            </w:r>
-            <w:r>
-              <w:t>different</w:t>
-            </w:r>
-            <w:r>
-              <w:t xml:space="preserve"> transitions when solv</w:t>
-            </w:r>
-            <w:r>
-              <w:t xml:space="preserve">ing one inject, </w:t>
+              <w:t xml:space="preserve">IF participants choose different transitions when solving one inject, </w:t>
             </w:r>
             <w:r>
               <w:br/>
-              <w:t>THEN</w:t>
-            </w:r>
-            <w:r>
-              <w:t xml:space="preserve"> the system MUST determine one transition which all participants follow.</w:t>
+              <w:t>THEN the system MUST determine one transition which all participants follow.</w:t>
             </w:r>
           </w:p>
         </w:tc>
@@ -801,7 +1783,11 @@
           <w:tcPr>
             <w:tcW w:w="1134" w:type="dxa"/>
           </w:tcPr>
-          <w:p/>
+          <w:p>
+            <w:r>
+              <w:t>Essential</w:t>
+            </w:r>
+          </w:p>
         </w:tc>
         <w:tc>
           <w:tcPr>
@@ -826,29 +1812,11 @@
           </w:tcPr>
           <w:p>
             <w:r>
-              <w:t xml:space="preserve">IF </w:t>
-            </w:r>
-            <w:r>
-              <w:t xml:space="preserve">a participant </w:t>
-            </w:r>
-            <w:r>
-              <w:t xml:space="preserve">was previously </w:t>
-            </w:r>
-            <w:r>
-              <w:t xml:space="preserve">disconnected from a game, </w:t>
+              <w:t xml:space="preserve">IF a participant was previously disconnected from a game, </w:t>
             </w:r>
             <w:r>
               <w:br/>
-              <w:t>THEN t</w:t>
-            </w:r>
-            <w:r>
-              <w:t xml:space="preserve">he platform MUST </w:t>
-            </w:r>
-            <w:r>
-              <w:t>ALLOW</w:t>
-            </w:r>
-            <w:r>
-              <w:t xml:space="preserve"> players to rejoin.</w:t>
+              <w:t>THEN the platform MUST ALLOW players to rejoin.</w:t>
             </w:r>
           </w:p>
         </w:tc>
@@ -856,7 +1824,11 @@
           <w:tcPr>
             <w:tcW w:w="1134" w:type="dxa"/>
           </w:tcPr>
-          <w:p/>
+          <w:p>
+            <w:r>
+              <w:t>Essential</w:t>
+            </w:r>
+          </w:p>
         </w:tc>
         <w:tc>
           <w:tcPr>
@@ -881,13 +1853,13 @@
           </w:tcPr>
           <w:p>
             <w:r>
-              <w:t xml:space="preserve">The platform MUST </w:t>
-            </w:r>
-            <w:r>
-              <w:t>PROHIBIT</w:t>
-            </w:r>
-            <w:r>
-              <w:t xml:space="preserve"> participants from joining closed games.</w:t>
+              <w:t xml:space="preserve">The platform </w:t>
+            </w:r>
+            <w:r>
+              <w:t>SHOULD</w:t>
+            </w:r>
+            <w:r>
+              <w:t xml:space="preserve"> PROHIBIT participants from joining closed games.</w:t>
             </w:r>
           </w:p>
         </w:tc>
@@ -895,7 +1867,11 @@
           <w:tcPr>
             <w:tcW w:w="1134" w:type="dxa"/>
           </w:tcPr>
-          <w:p/>
+          <w:p>
+            <w:r>
+              <w:t>High</w:t>
+            </w:r>
+          </w:p>
         </w:tc>
         <w:tc>
           <w:tcPr>
@@ -920,44 +1896,11 @@
           </w:tcPr>
           <w:p>
             <w:r>
-              <w:t xml:space="preserve">The platform </w:t>
-            </w:r>
-            <w:r>
-              <w:t>SHOULD</w:t>
-            </w:r>
-            <w:r>
-              <w:t xml:space="preserve"> </w:t>
-            </w:r>
-            <w:r>
-              <w:t>SHOW</w:t>
-            </w:r>
-            <w:r>
-              <w:t xml:space="preserve"> </w:t>
-            </w:r>
-            <w:r>
-              <w:t xml:space="preserve">participants the </w:t>
-            </w:r>
-            <w:r>
-              <w:t>personal</w:t>
-            </w:r>
-            <w:r>
-              <w:t xml:space="preserve"> history of a </w:t>
-            </w:r>
-            <w:r>
-              <w:t xml:space="preserve">previously played </w:t>
-            </w:r>
-            <w:r>
-              <w:t>game.</w:t>
+              <w:t>The platform SHOULD SHOW participants the personal history of a previously played game.</w:t>
             </w:r>
             <w:r>
               <w:br/>
-              <w:t xml:space="preserve">The </w:t>
-            </w:r>
-            <w:r>
-              <w:t xml:space="preserve">personal </w:t>
-            </w:r>
-            <w:r>
-              <w:t>history of a game consists of:</w:t>
+              <w:t>The personal history of a game consists of:</w:t>
             </w:r>
           </w:p>
           <w:p>
@@ -969,13 +1912,7 @@
               </w:numPr>
             </w:pPr>
             <w:r>
-              <w:t xml:space="preserve">All of the solutions for injects which </w:t>
-            </w:r>
-            <w:r>
-              <w:t xml:space="preserve">this participant has </w:t>
-            </w:r>
-            <w:r>
-              <w:t>submitted in the course of this game.</w:t>
+              <w:t>All of the solutions for injects which this participant has submitted in the course of this game.</w:t>
             </w:r>
           </w:p>
           <w:p>
@@ -1007,7 +1944,11 @@
           <w:tcPr>
             <w:tcW w:w="1134" w:type="dxa"/>
           </w:tcPr>
-          <w:p/>
+          <w:p>
+            <w:r>
+              <w:t>Medium</w:t>
+            </w:r>
+          </w:p>
         </w:tc>
         <w:tc>
           <w:tcPr>
@@ -1020,14 +1961,9 @@
     <w:p/>
     <w:p>
       <w:pPr>
-        <w:rPr>
-          <w:b/>
-        </w:rPr>
-      </w:pPr>
-      <w:r>
-        <w:rPr>
-          <w:b/>
-        </w:rPr>
+        <w:pStyle w:val="berschrift2"/>
+      </w:pPr>
+      <w:r>
         <w:t>Trainer Requirements</w:t>
       </w:r>
     </w:p>
@@ -1157,7 +2093,11 @@
           <w:tcPr>
             <w:tcW w:w="1134" w:type="dxa"/>
           </w:tcPr>
-          <w:p/>
+          <w:p>
+            <w:r>
+              <w:t>Essential</w:t>
+            </w:r>
+          </w:p>
         </w:tc>
         <w:tc>
           <w:tcPr>
@@ -1196,7 +2136,11 @@
           <w:tcPr>
             <w:tcW w:w="1134" w:type="dxa"/>
           </w:tcPr>
-          <w:p/>
+          <w:p>
+            <w:r>
+              <w:t>High</w:t>
+            </w:r>
+          </w:p>
         </w:tc>
         <w:tc>
           <w:tcPr>
@@ -1247,7 +2191,11 @@
           <w:tcPr>
             <w:tcW w:w="1134" w:type="dxa"/>
           </w:tcPr>
-          <w:p/>
+          <w:p>
+            <w:r>
+              <w:t>Essential</w:t>
+            </w:r>
+          </w:p>
         </w:tc>
         <w:tc>
           <w:tcPr>
@@ -1339,7 +2287,11 @@
           <w:tcPr>
             <w:tcW w:w="1134" w:type="dxa"/>
           </w:tcPr>
-          <w:p/>
+          <w:p>
+            <w:r>
+              <w:t>Essential</w:t>
+            </w:r>
+          </w:p>
         </w:tc>
         <w:tc>
           <w:tcPr>
@@ -1378,7 +2330,11 @@
           <w:tcPr>
             <w:tcW w:w="1134" w:type="dxa"/>
           </w:tcPr>
-          <w:p/>
+          <w:p>
+            <w:r>
+              <w:t>High</w:t>
+            </w:r>
+          </w:p>
         </w:tc>
         <w:tc>
           <w:tcPr>
@@ -1423,7 +2379,11 @@
           <w:tcPr>
             <w:tcW w:w="1134" w:type="dxa"/>
           </w:tcPr>
-          <w:p/>
+          <w:p>
+            <w:r>
+              <w:t>Essential</w:t>
+            </w:r>
+          </w:p>
         </w:tc>
         <w:tc>
           <w:tcPr>
@@ -1454,10 +2414,7 @@
               <w:t xml:space="preserve">SHOULD SHOW trainers </w:t>
             </w:r>
             <w:r>
-              <w:t xml:space="preserve">the general </w:t>
-            </w:r>
-            <w:r>
-              <w:t>history of a game</w:t>
+              <w:t>the general history of a game</w:t>
             </w:r>
             <w:r>
               <w:t xml:space="preserve"> which they have previously closed</w:t>
@@ -1467,13 +2424,7 @@
             </w:r>
             <w:r>
               <w:br/>
-              <w:t xml:space="preserve">The </w:t>
-            </w:r>
-            <w:r>
-              <w:t>general</w:t>
-            </w:r>
-            <w:r>
-              <w:t xml:space="preserve"> history of a game consists of:</w:t>
+              <w:t>The general history of a game consists of:</w:t>
             </w:r>
           </w:p>
           <w:p>
@@ -1509,7 +2460,6 @@
               </w:numPr>
             </w:pPr>
             <w:r>
-              <w:lastRenderedPageBreak/>
               <w:t>Timestamps for the aforementioned solutions.</w:t>
             </w:r>
           </w:p>
@@ -1530,7 +2480,11 @@
           <w:tcPr>
             <w:tcW w:w="1134" w:type="dxa"/>
           </w:tcPr>
-          <w:p/>
+          <w:p>
+            <w:r>
+              <w:t>High</w:t>
+            </w:r>
+          </w:p>
         </w:tc>
         <w:tc>
           <w:tcPr>
@@ -1549,14 +2503,9 @@
     </w:p>
     <w:p>
       <w:pPr>
-        <w:rPr>
-          <w:b/>
-        </w:rPr>
-      </w:pPr>
-      <w:r>
-        <w:rPr>
-          <w:b/>
-        </w:rPr>
+        <w:pStyle w:val="berschrift2"/>
+      </w:pPr>
+      <w:r>
         <w:t>Observer Requirements</w:t>
       </w:r>
     </w:p>
@@ -1680,7 +2629,11 @@
           <w:tcPr>
             <w:tcW w:w="1134" w:type="dxa"/>
           </w:tcPr>
-          <w:p/>
+          <w:p>
+            <w:r>
+              <w:t>High</w:t>
+            </w:r>
+          </w:p>
         </w:tc>
         <w:tc>
           <w:tcPr>
@@ -1776,7 +2729,11 @@
           <w:tcPr>
             <w:tcW w:w="1134" w:type="dxa"/>
           </w:tcPr>
-          <w:p/>
+          <w:p>
+            <w:r>
+              <w:t>High</w:t>
+            </w:r>
+          </w:p>
         </w:tc>
         <w:tc>
           <w:tcPr>
@@ -1814,7 +2771,11 @@
           <w:tcPr>
             <w:tcW w:w="1134" w:type="dxa"/>
           </w:tcPr>
-          <w:p/>
+          <w:p>
+            <w:r>
+              <w:t>High</w:t>
+            </w:r>
+          </w:p>
         </w:tc>
         <w:tc>
           <w:tcPr>
@@ -1833,26 +2794,15 @@
     </w:p>
     <w:p>
       <w:pPr>
-        <w:rPr>
-          <w:b/>
-        </w:rPr>
-      </w:pPr>
-      <w:r>
-        <w:rPr>
-          <w:b/>
-        </w:rPr>
+        <w:pStyle w:val="berschrift2"/>
+      </w:pPr>
+      <w:r>
         <w:t>Scenario</w:t>
       </w:r>
       <w:r>
-        <w:rPr>
-          <w:b/>
-        </w:rPr>
         <w:t xml:space="preserve"> Designer</w:t>
       </w:r>
       <w:r>
-        <w:rPr>
-          <w:b/>
-        </w:rPr>
         <w:t xml:space="preserve"> Requirements</w:t>
       </w:r>
     </w:p>
@@ -1976,7 +2926,11 @@
           <w:tcPr>
             <w:tcW w:w="1134" w:type="dxa"/>
           </w:tcPr>
-          <w:p/>
+          <w:p>
+            <w:r>
+              <w:t>Essential</w:t>
+            </w:r>
+          </w:p>
         </w:tc>
         <w:tc>
           <w:tcPr>
@@ -2034,6 +2988,7 @@
               </w:numPr>
             </w:pPr>
             <w:r>
+              <w:lastRenderedPageBreak/>
               <w:t>Description</w:t>
             </w:r>
             <w:r>
@@ -2060,7 +3015,12 @@
           <w:tcPr>
             <w:tcW w:w="1134" w:type="dxa"/>
           </w:tcPr>
-          <w:p/>
+          <w:p>
+            <w:r>
+              <w:lastRenderedPageBreak/>
+              <w:t>Essential</w:t>
+            </w:r>
+          </w:p>
         </w:tc>
         <w:tc>
           <w:tcPr>
@@ -2088,10 +3048,7 @@
               <w:t xml:space="preserve">The platform MUST </w:t>
             </w:r>
             <w:r>
-              <w:t>ENFORCE</w:t>
-            </w:r>
-            <w:r>
-              <w:t xml:space="preserve"> </w:t>
+              <w:t xml:space="preserve">ENFORCE </w:t>
             </w:r>
             <w:r>
               <w:t xml:space="preserve">that a scenario has one or more </w:t>
@@ -2111,7 +3068,11 @@
           <w:tcPr>
             <w:tcW w:w="1134" w:type="dxa"/>
           </w:tcPr>
-          <w:p/>
+          <w:p>
+            <w:r>
+              <w:t>Essential</w:t>
+            </w:r>
+          </w:p>
         </w:tc>
         <w:tc>
           <w:tcPr>
@@ -2139,10 +3100,7 @@
               <w:t xml:space="preserve">The platform MUST </w:t>
             </w:r>
             <w:r>
-              <w:t>ENFORCE</w:t>
-            </w:r>
-            <w:r>
-              <w:t xml:space="preserve"> </w:t>
+              <w:t xml:space="preserve">ENFORCE </w:t>
             </w:r>
             <w:r>
               <w:t>that the stories of a scenario are in sequential order.</w:t>
@@ -2153,7 +3111,11 @@
           <w:tcPr>
             <w:tcW w:w="1134" w:type="dxa"/>
           </w:tcPr>
-          <w:p/>
+          <w:p>
+            <w:r>
+              <w:t>Essential</w:t>
+            </w:r>
+          </w:p>
         </w:tc>
         <w:tc>
           <w:tcPr>
@@ -2181,10 +3143,7 @@
               <w:t xml:space="preserve">The platform MUST </w:t>
             </w:r>
             <w:r>
-              <w:t>ENFORCE</w:t>
-            </w:r>
-            <w:r>
-              <w:t xml:space="preserve"> </w:t>
+              <w:t xml:space="preserve">ENFORCE </w:t>
             </w:r>
             <w:r>
               <w:t>that a story has the following properties:</w:t>
@@ -2207,7 +3166,11 @@
           <w:tcPr>
             <w:tcW w:w="1134" w:type="dxa"/>
           </w:tcPr>
-          <w:p/>
+          <w:p>
+            <w:r>
+              <w:t>Essential</w:t>
+            </w:r>
+          </w:p>
         </w:tc>
         <w:tc>
           <w:tcPr>
@@ -2235,10 +3198,7 @@
               <w:t xml:space="preserve">The platform MUST </w:t>
             </w:r>
             <w:r>
-              <w:t>ENFORCE</w:t>
-            </w:r>
-            <w:r>
-              <w:t xml:space="preserve"> </w:t>
+              <w:t xml:space="preserve">ENFORCE </w:t>
             </w:r>
             <w:r>
               <w:t xml:space="preserve">that a story has one or more </w:t>
@@ -2258,7 +3218,11 @@
           <w:tcPr>
             <w:tcW w:w="1134" w:type="dxa"/>
           </w:tcPr>
-          <w:p/>
+          <w:p>
+            <w:r>
+              <w:t>Essential</w:t>
+            </w:r>
+          </w:p>
         </w:tc>
         <w:tc>
           <w:tcPr>
@@ -2286,10 +3250,7 @@
               <w:t xml:space="preserve">The platform MUST </w:t>
             </w:r>
             <w:r>
-              <w:t>ENFORCE</w:t>
-            </w:r>
-            <w:r>
-              <w:t xml:space="preserve"> </w:t>
+              <w:t xml:space="preserve">ENFORCE </w:t>
             </w:r>
             <w:r>
               <w:t xml:space="preserve">that a story has exactly one inject as an </w:t>
@@ -2309,7 +3270,11 @@
           <w:tcPr>
             <w:tcW w:w="1134" w:type="dxa"/>
           </w:tcPr>
-          <w:p/>
+          <w:p>
+            <w:r>
+              <w:t>Essential</w:t>
+            </w:r>
+          </w:p>
         </w:tc>
         <w:tc>
           <w:tcPr>
@@ -2337,10 +3302,7 @@
               <w:t xml:space="preserve">The platform MUST </w:t>
             </w:r>
             <w:r>
-              <w:t>ENFORCE</w:t>
-            </w:r>
-            <w:r>
-              <w:t xml:space="preserve"> </w:t>
+              <w:t xml:space="preserve">ENFORCE </w:t>
             </w:r>
             <w:r>
               <w:t>that an inject has the following properties:</w:t>
@@ -2375,7 +3337,11 @@
           <w:tcPr>
             <w:tcW w:w="1134" w:type="dxa"/>
           </w:tcPr>
-          <w:p/>
+          <w:p>
+            <w:r>
+              <w:t>Essential</w:t>
+            </w:r>
+          </w:p>
         </w:tc>
         <w:tc>
           <w:tcPr>
@@ -2406,7 +3372,239 @@
               <w:t>ALLOW</w:t>
             </w:r>
             <w:r>
-              <w:t xml:space="preserve"> an inject to have the following properties:</w:t>
+              <w:t xml:space="preserve"> an inject to have </w:t>
+            </w:r>
+            <w:r>
+              <w:t xml:space="preserve">an </w:t>
+            </w:r>
+            <w:r>
+              <w:t>Image.</w:t>
+            </w:r>
+          </w:p>
+        </w:tc>
+        <w:tc>
+          <w:tcPr>
+            <w:tcW w:w="1134" w:type="dxa"/>
+          </w:tcPr>
+          <w:p>
+            <w:r>
+              <w:t>High</w:t>
+            </w:r>
+          </w:p>
+        </w:tc>
+        <w:tc>
+          <w:tcPr>
+            <w:tcW w:w="2096" w:type="dxa"/>
+          </w:tcPr>
+          <w:p/>
+        </w:tc>
+      </w:tr>
+      <w:tr>
+        <w:trPr>
+          <w:trHeight w:val="248"/>
+        </w:trPr>
+        <w:tc>
+          <w:tcPr>
+            <w:tcW w:w="523" w:type="dxa"/>
+          </w:tcPr>
+          <w:p/>
+        </w:tc>
+        <w:tc>
+          <w:tcPr>
+            <w:tcW w:w="4705" w:type="dxa"/>
+          </w:tcPr>
+          <w:p>
+            <w:r>
+              <w:t xml:space="preserve">The platform COULD ALLOW </w:t>
+            </w:r>
+            <w:proofErr w:type="gramStart"/>
+            <w:r>
+              <w:t>an inject</w:t>
+            </w:r>
+            <w:proofErr w:type="gramEnd"/>
+            <w:r>
+              <w:t xml:space="preserve"> to </w:t>
+            </w:r>
+            <w:r>
+              <w:t>have informational snippets.</w:t>
+            </w:r>
+            <w:r>
+              <w:rPr>
+                <w:rStyle w:val="Funotenzeichen"/>
+              </w:rPr>
+              <w:t xml:space="preserve"> </w:t>
+            </w:r>
+            <w:r>
+              <w:rPr>
+                <w:rStyle w:val="Funotenzeichen"/>
+              </w:rPr>
+              <w:footnoteReference w:id="4"/>
+            </w:r>
+          </w:p>
+        </w:tc>
+        <w:tc>
+          <w:tcPr>
+            <w:tcW w:w="1134" w:type="dxa"/>
+          </w:tcPr>
+          <w:p>
+            <w:r>
+              <w:t>Medium</w:t>
+            </w:r>
+          </w:p>
+        </w:tc>
+        <w:tc>
+          <w:tcPr>
+            <w:tcW w:w="2096" w:type="dxa"/>
+          </w:tcPr>
+          <w:p/>
+        </w:tc>
+      </w:tr>
+      <w:tr>
+        <w:trPr>
+          <w:trHeight w:val="248"/>
+        </w:trPr>
+        <w:tc>
+          <w:tcPr>
+            <w:tcW w:w="523" w:type="dxa"/>
+          </w:tcPr>
+          <w:p/>
+        </w:tc>
+        <w:tc>
+          <w:tcPr>
+            <w:tcW w:w="4705" w:type="dxa"/>
+          </w:tcPr>
+          <w:p>
+            <w:r>
+              <w:t xml:space="preserve">The platform MUST </w:t>
+            </w:r>
+            <w:r>
+              <w:t>ALLOW</w:t>
+            </w:r>
+            <w:r>
+              <w:t xml:space="preserve"> an inject to have one or more transitions.</w:t>
+            </w:r>
+          </w:p>
+        </w:tc>
+        <w:tc>
+          <w:tcPr>
+            <w:tcW w:w="1134" w:type="dxa"/>
+          </w:tcPr>
+          <w:p>
+            <w:r>
+              <w:t>Essential</w:t>
+            </w:r>
+          </w:p>
+        </w:tc>
+        <w:tc>
+          <w:tcPr>
+            <w:tcW w:w="2096" w:type="dxa"/>
+          </w:tcPr>
+          <w:p/>
+        </w:tc>
+      </w:tr>
+      <w:tr>
+        <w:trPr>
+          <w:trHeight w:val="248"/>
+        </w:trPr>
+        <w:tc>
+          <w:tcPr>
+            <w:tcW w:w="523" w:type="dxa"/>
+          </w:tcPr>
+          <w:p/>
+        </w:tc>
+        <w:tc>
+          <w:tcPr>
+            <w:tcW w:w="4705" w:type="dxa"/>
+          </w:tcPr>
+          <w:p>
+            <w:r>
+              <w:t>The platform MUST ensure that all injects within a story are connected by transitions.</w:t>
+            </w:r>
+          </w:p>
+        </w:tc>
+        <w:tc>
+          <w:tcPr>
+            <w:tcW w:w="1134" w:type="dxa"/>
+          </w:tcPr>
+          <w:p>
+            <w:r>
+              <w:t>Essential</w:t>
+            </w:r>
+          </w:p>
+        </w:tc>
+        <w:tc>
+          <w:tcPr>
+            <w:tcW w:w="2096" w:type="dxa"/>
+          </w:tcPr>
+          <w:p/>
+        </w:tc>
+      </w:tr>
+      <w:tr>
+        <w:trPr>
+          <w:trHeight w:val="248"/>
+        </w:trPr>
+        <w:tc>
+          <w:tcPr>
+            <w:tcW w:w="523" w:type="dxa"/>
+          </w:tcPr>
+          <w:p/>
+        </w:tc>
+        <w:tc>
+          <w:tcPr>
+            <w:tcW w:w="4705" w:type="dxa"/>
+          </w:tcPr>
+          <w:p>
+            <w:r>
+              <w:t xml:space="preserve">The platform MUST </w:t>
+            </w:r>
+            <w:r>
+              <w:t>ENFORCE</w:t>
+            </w:r>
+            <w:r>
+              <w:t xml:space="preserve"> that a transition references a target inject.</w:t>
+            </w:r>
+          </w:p>
+        </w:tc>
+        <w:tc>
+          <w:tcPr>
+            <w:tcW w:w="1134" w:type="dxa"/>
+          </w:tcPr>
+          <w:p>
+            <w:r>
+              <w:t>Essential</w:t>
+            </w:r>
+          </w:p>
+        </w:tc>
+        <w:tc>
+          <w:tcPr>
+            <w:tcW w:w="2096" w:type="dxa"/>
+          </w:tcPr>
+          <w:p/>
+        </w:tc>
+      </w:tr>
+      <w:tr>
+        <w:trPr>
+          <w:trHeight w:val="248"/>
+        </w:trPr>
+        <w:tc>
+          <w:tcPr>
+            <w:tcW w:w="523" w:type="dxa"/>
+          </w:tcPr>
+          <w:p/>
+        </w:tc>
+        <w:tc>
+          <w:tcPr>
+            <w:tcW w:w="4705" w:type="dxa"/>
+          </w:tcPr>
+          <w:p>
+            <w:r>
+              <w:t xml:space="preserve">The platform MUST </w:t>
+            </w:r>
+            <w:r>
+              <w:t>ALLOW</w:t>
+            </w:r>
+            <w:r>
+              <w:t xml:space="preserve"> a transition to have the following properties:</w:t>
             </w:r>
           </w:p>
           <w:p>
@@ -2418,7 +3616,10 @@
               </w:numPr>
             </w:pPr>
             <w:r>
-              <w:t>Image,</w:t>
+              <w:t>Change Action</w:t>
+            </w:r>
+            <w:r>
+              <w:t>,</w:t>
             </w:r>
           </w:p>
           <w:p>
@@ -2430,164 +3631,7 @@
               </w:numPr>
             </w:pPr>
             <w:r>
-              <w:lastRenderedPageBreak/>
-              <w:t>Informational snippets.</w:t>
-            </w:r>
-            <w:r>
-              <w:rPr>
-                <w:rStyle w:val="Funotenzeichen"/>
-              </w:rPr>
-              <w:footnoteReference w:id="3"/>
-            </w:r>
-          </w:p>
-        </w:tc>
-        <w:tc>
-          <w:tcPr>
-            <w:tcW w:w="1134" w:type="dxa"/>
-          </w:tcPr>
-          <w:p/>
-        </w:tc>
-        <w:tc>
-          <w:tcPr>
-            <w:tcW w:w="2096" w:type="dxa"/>
-          </w:tcPr>
-          <w:p/>
-        </w:tc>
-      </w:tr>
-      <w:tr>
-        <w:trPr>
-          <w:trHeight w:val="248"/>
-        </w:trPr>
-        <w:tc>
-          <w:tcPr>
-            <w:tcW w:w="523" w:type="dxa"/>
-          </w:tcPr>
-          <w:p/>
-        </w:tc>
-        <w:tc>
-          <w:tcPr>
-            <w:tcW w:w="4705" w:type="dxa"/>
-          </w:tcPr>
-          <w:p>
-            <w:r>
-              <w:t xml:space="preserve">The platform MUST </w:t>
-            </w:r>
-            <w:r>
-              <w:t>ALLOW</w:t>
-            </w:r>
-            <w:r>
-              <w:t xml:space="preserve"> an inject to have one or more transitions.</w:t>
-            </w:r>
-          </w:p>
-        </w:tc>
-        <w:tc>
-          <w:tcPr>
-            <w:tcW w:w="1134" w:type="dxa"/>
-          </w:tcPr>
-          <w:p/>
-        </w:tc>
-        <w:tc>
-          <w:tcPr>
-            <w:tcW w:w="2096" w:type="dxa"/>
-          </w:tcPr>
-          <w:p/>
-        </w:tc>
-      </w:tr>
-      <w:tr>
-        <w:trPr>
-          <w:trHeight w:val="248"/>
-        </w:trPr>
-        <w:tc>
-          <w:tcPr>
-            <w:tcW w:w="523" w:type="dxa"/>
-          </w:tcPr>
-          <w:p/>
-        </w:tc>
-        <w:tc>
-          <w:tcPr>
-            <w:tcW w:w="4705" w:type="dxa"/>
-          </w:tcPr>
-          <w:p>
-            <w:r>
-              <w:t>The platform MUST ensure that all injects within a story are connected by transitions.</w:t>
-            </w:r>
-          </w:p>
-        </w:tc>
-        <w:tc>
-          <w:tcPr>
-            <w:tcW w:w="1134" w:type="dxa"/>
-          </w:tcPr>
-          <w:p/>
-        </w:tc>
-        <w:tc>
-          <w:tcPr>
-            <w:tcW w:w="2096" w:type="dxa"/>
-          </w:tcPr>
-          <w:p/>
-        </w:tc>
-      </w:tr>
-      <w:tr>
-        <w:trPr>
-          <w:trHeight w:val="248"/>
-        </w:trPr>
-        <w:tc>
-          <w:tcPr>
-            <w:tcW w:w="523" w:type="dxa"/>
-          </w:tcPr>
-          <w:p/>
-        </w:tc>
-        <w:tc>
-          <w:tcPr>
-            <w:tcW w:w="4705" w:type="dxa"/>
-          </w:tcPr>
-          <w:p>
-            <w:r>
-              <w:t xml:space="preserve">The platform MUST </w:t>
-            </w:r>
-            <w:r>
-              <w:t>ENFORCE</w:t>
-            </w:r>
-            <w:r>
-              <w:t xml:space="preserve"> that a transition references a target inject.</w:t>
-            </w:r>
-          </w:p>
-        </w:tc>
-        <w:tc>
-          <w:tcPr>
-            <w:tcW w:w="1134" w:type="dxa"/>
-          </w:tcPr>
-          <w:p/>
-        </w:tc>
-        <w:tc>
-          <w:tcPr>
-            <w:tcW w:w="2096" w:type="dxa"/>
-          </w:tcPr>
-          <w:p/>
-        </w:tc>
-      </w:tr>
-      <w:tr>
-        <w:trPr>
-          <w:trHeight w:val="248"/>
-        </w:trPr>
-        <w:tc>
-          <w:tcPr>
-            <w:tcW w:w="523" w:type="dxa"/>
-          </w:tcPr>
-          <w:p/>
-        </w:tc>
-        <w:tc>
-          <w:tcPr>
-            <w:tcW w:w="4705" w:type="dxa"/>
-          </w:tcPr>
-          <w:p>
-            <w:r>
-              <w:t xml:space="preserve">The platform MUST </w:t>
-            </w:r>
-            <w:r>
-              <w:t>ALLOW</w:t>
-            </w:r>
-            <w:r>
-              <w:t xml:space="preserve"> a transition to have the following properties:</w:t>
+              <w:t>Conditions,</w:t>
             </w:r>
           </w:p>
           <w:p>
@@ -2599,33 +3643,6 @@
               </w:numPr>
             </w:pPr>
             <w:r>
-              <w:t>Change Action</w:t>
-            </w:r>
-            <w:r>
-              <w:t>,</w:t>
-            </w:r>
-          </w:p>
-          <w:p>
-            <w:pPr>
-              <w:pStyle w:val="Listenabsatz"/>
-              <w:numPr>
-                <w:ilvl w:val="0"/>
-                <w:numId w:val="1"/>
-              </w:numPr>
-            </w:pPr>
-            <w:r>
-              <w:t>Conditions,</w:t>
-            </w:r>
-          </w:p>
-          <w:p>
-            <w:pPr>
-              <w:pStyle w:val="Listenabsatz"/>
-              <w:numPr>
-                <w:ilvl w:val="0"/>
-                <w:numId w:val="1"/>
-              </w:numPr>
-            </w:pPr>
-            <w:r>
               <w:t>Title.</w:t>
             </w:r>
           </w:p>
@@ -2634,7 +3651,11 @@
           <w:tcPr>
             <w:tcW w:w="1134" w:type="dxa"/>
           </w:tcPr>
-          <w:p/>
+          <w:p>
+            <w:r>
+              <w:t>Essential</w:t>
+            </w:r>
+          </w:p>
         </w:tc>
         <w:tc>
           <w:tcPr>
@@ -2684,7 +3705,11 @@
           <w:tcPr>
             <w:tcW w:w="1134" w:type="dxa"/>
           </w:tcPr>
-          <w:p/>
+          <w:p>
+            <w:r>
+              <w:t>Essential</w:t>
+            </w:r>
+          </w:p>
         </w:tc>
         <w:tc>
           <w:tcPr>
@@ -2735,7 +3760,11 @@
           <w:tcPr>
             <w:tcW w:w="1134" w:type="dxa"/>
           </w:tcPr>
-          <w:p/>
+          <w:p>
+            <w:r>
+              <w:t>Essential</w:t>
+            </w:r>
+          </w:p>
         </w:tc>
         <w:tc>
           <w:tcPr>
@@ -2783,7 +3812,11 @@
           <w:tcPr>
             <w:tcW w:w="1134" w:type="dxa"/>
           </w:tcPr>
-          <w:p/>
+          <w:p>
+            <w:r>
+              <w:t>Essential</w:t>
+            </w:r>
+          </w:p>
         </w:tc>
         <w:tc>
           <w:tcPr>
@@ -2822,7 +3855,11 @@
           <w:tcPr>
             <w:tcW w:w="1134" w:type="dxa"/>
           </w:tcPr>
-          <w:p/>
+          <w:p>
+            <w:r>
+              <w:t>Essential</w:t>
+            </w:r>
+          </w:p>
         </w:tc>
         <w:tc>
           <w:tcPr>
@@ -2855,7 +3892,11 @@
           <w:tcPr>
             <w:tcW w:w="1134" w:type="dxa"/>
           </w:tcPr>
-          <w:p/>
+          <w:p>
+            <w:r>
+              <w:t>Essential</w:t>
+            </w:r>
+          </w:p>
         </w:tc>
         <w:tc>
           <w:tcPr>
@@ -2885,13 +3926,14 @@
           </w:p>
           <w:p>
             <w:r>
+              <w:lastRenderedPageBreak/>
               <w:t>THEN the platform MUST save the new version as a separate entity in the database and create a reference to the old version.</w:t>
             </w:r>
             <w:r>
               <w:rPr>
                 <w:rStyle w:val="Funotenzeichen"/>
               </w:rPr>
-              <w:footnoteReference w:id="4"/>
+              <w:footnoteReference w:id="5"/>
             </w:r>
           </w:p>
         </w:tc>
@@ -2899,7 +3941,12 @@
           <w:tcPr>
             <w:tcW w:w="1134" w:type="dxa"/>
           </w:tcPr>
-          <w:p/>
+          <w:p>
+            <w:r>
+              <w:lastRenderedPageBreak/>
+              <w:t>High</w:t>
+            </w:r>
+          </w:p>
         </w:tc>
         <w:tc>
           <w:tcPr>
@@ -2932,7 +3979,11 @@
           <w:tcPr>
             <w:tcW w:w="1134" w:type="dxa"/>
           </w:tcPr>
-          <w:p/>
+          <w:p>
+            <w:r>
+              <w:t>Essential</w:t>
+            </w:r>
+          </w:p>
         </w:tc>
         <w:tc>
           <w:tcPr>
@@ -2965,7 +4016,11 @@
           <w:tcPr>
             <w:tcW w:w="1134" w:type="dxa"/>
           </w:tcPr>
-          <w:p/>
+          <w:p>
+            <w:r>
+              <w:t>Medium</w:t>
+            </w:r>
+          </w:p>
         </w:tc>
         <w:tc>
           <w:tcPr>
@@ -2978,21 +4033,10 @@
     <w:p/>
     <w:p>
       <w:pPr>
-        <w:rPr>
-          <w:b/>
-        </w:rPr>
-      </w:pPr>
-      <w:r>
-        <w:rPr>
-          <w:b/>
-        </w:rPr>
-        <w:t>Administrator</w:t>
-      </w:r>
-      <w:r>
-        <w:rPr>
-          <w:b/>
-        </w:rPr>
-        <w:t xml:space="preserve"> Requirements</w:t>
+        <w:pStyle w:val="berschrift2"/>
+      </w:pPr>
+      <w:r>
+        <w:t>Administrator Requirements</w:t>
       </w:r>
     </w:p>
     <w:tbl>
@@ -3101,25 +4145,13 @@
           </w:tcPr>
           <w:p>
             <w:r>
-              <w:t xml:space="preserve">The platform </w:t>
-            </w:r>
-            <w:r>
-              <w:t>SHOULD</w:t>
-            </w:r>
-            <w:r>
-              <w:t xml:space="preserve"> </w:t>
+              <w:t xml:space="preserve">The platform SHOULD </w:t>
             </w:r>
             <w:r>
               <w:t>ALLOW</w:t>
             </w:r>
             <w:r>
-              <w:t xml:space="preserve"> </w:t>
-            </w:r>
-            <w:r>
-              <w:t>the creation of user accounts</w:t>
-            </w:r>
-            <w:r>
-              <w:t>.</w:t>
+              <w:t xml:space="preserve"> the creation of user accounts.</w:t>
             </w:r>
           </w:p>
         </w:tc>
@@ -3127,7 +4159,11 @@
           <w:tcPr>
             <w:tcW w:w="1134" w:type="dxa"/>
           </w:tcPr>
-          <w:p/>
+          <w:p>
+            <w:r>
+              <w:t>Low</w:t>
+            </w:r>
+          </w:p>
         </w:tc>
         <w:tc>
           <w:tcPr>
@@ -3166,7 +4202,11 @@
           <w:tcPr>
             <w:tcW w:w="1134" w:type="dxa"/>
           </w:tcPr>
-          <w:p/>
+          <w:p>
+            <w:r>
+              <w:t>Low</w:t>
+            </w:r>
+          </w:p>
         </w:tc>
         <w:tc>
           <w:tcPr>
@@ -3205,7 +4245,11 @@
           <w:tcPr>
             <w:tcW w:w="1134" w:type="dxa"/>
           </w:tcPr>
-          <w:p/>
+          <w:p>
+            <w:r>
+              <w:t>Low</w:t>
+            </w:r>
+          </w:p>
         </w:tc>
         <w:tc>
           <w:tcPr>
@@ -3244,7 +4288,11 @@
           <w:tcPr>
             <w:tcW w:w="1134" w:type="dxa"/>
           </w:tcPr>
-          <w:p/>
+          <w:p>
+            <w:r>
+              <w:t>Low</w:t>
+            </w:r>
+          </w:p>
         </w:tc>
         <w:tc>
           <w:tcPr>
@@ -3280,8 +4328,6 @@
             <w:r>
               <w:t>,</w:t>
             </w:r>
-            <w:bookmarkStart w:id="0" w:name="_GoBack"/>
-            <w:bookmarkEnd w:id="0"/>
             <w:r>
               <w:t xml:space="preserve"> but not limited to:</w:t>
             </w:r>
@@ -3327,7 +4373,11 @@
           <w:tcPr>
             <w:tcW w:w="1134" w:type="dxa"/>
           </w:tcPr>
-          <w:p/>
+          <w:p>
+            <w:r>
+              <w:t>Low</w:t>
+            </w:r>
+          </w:p>
         </w:tc>
         <w:tc>
           <w:tcPr>
@@ -3338,6 +4388,636 @@
       </w:tr>
     </w:tbl>
     <w:p/>
+    <w:p>
+      <w:pPr>
+        <w:pStyle w:val="berschrift1"/>
+      </w:pPr>
+      <w:r>
+        <w:t>Agile Approach</w:t>
+      </w:r>
+    </w:p>
+    <w:p>
+      <w:pPr>
+        <w:pStyle w:val="berschrift2"/>
+      </w:pPr>
+      <w:r>
+        <w:t>Methodical Approach</w:t>
+      </w:r>
+    </w:p>
+    <w:p>
+      <w:r>
+        <w:t>Originally proposed by Beck</w:t>
+      </w:r>
+      <w:r>
+        <w:rPr>
+          <w:rStyle w:val="Funotenzeichen"/>
+        </w:rPr>
+        <w:footnoteReference w:id="6"/>
+      </w:r>
+      <w:r>
+        <w:t xml:space="preserve"> in 1999 and refined by various authors, </w:t>
+      </w:r>
+      <w:r>
+        <w:rPr>
+          <w:i/>
+        </w:rPr>
+        <w:t>user stories</w:t>
+      </w:r>
+      <w:r>
+        <w:t xml:space="preserve"> are</w:t>
+      </w:r>
+      <w:r>
+        <w:t xml:space="preserve"> natural-language approach to expressing requirements from the point of view of a specific user of the system. User stories are kept in a </w:t>
+      </w:r>
+      <w:r>
+        <w:rPr>
+          <w:i/>
+        </w:rPr>
+        <w:t>backlog</w:t>
+      </w:r>
+      <w:r>
+        <w:t xml:space="preserve"> in order of priority.</w:t>
+      </w:r>
+    </w:p>
+    <w:p>
+      <w:r>
+        <w:t>Patton</w:t>
+      </w:r>
+      <w:r>
+        <w:rPr>
+          <w:rStyle w:val="Funotenzeichen"/>
+        </w:rPr>
+        <w:footnoteReference w:id="7"/>
+      </w:r>
+      <w:r>
+        <w:t xml:space="preserve"> has </w:t>
+      </w:r>
+      <w:proofErr w:type="spellStart"/>
+      <w:r>
+        <w:t>critized</w:t>
+      </w:r>
+      <w:proofErr w:type="spellEnd"/>
+      <w:r>
+        <w:t xml:space="preserve"> that backlogs, like all requirements documents, tend to be flat lists and has instead proposed the </w:t>
+      </w:r>
+      <w:r>
+        <w:rPr>
+          <w:i/>
+        </w:rPr>
+        <w:t>user story map</w:t>
+      </w:r>
+      <w:r>
+        <w:t xml:space="preserve"> as a way of structuring requirements. A user story map is a hierarchical collection of requirements that are derived from </w:t>
+      </w:r>
+      <w:r>
+        <w:rPr>
+          <w:i/>
+        </w:rPr>
+        <w:t>u</w:t>
+      </w:r>
+      <w:r>
+        <w:rPr>
+          <w:i/>
+        </w:rPr>
+        <w:t xml:space="preserve">ser activities. </w:t>
+      </w:r>
+      <w:r>
+        <w:t>User activities</w:t>
+      </w:r>
+      <w:r>
+        <w:t xml:space="preserve"> describe objectives that a user may have and can be further broken down into </w:t>
+      </w:r>
+      <w:r>
+        <w:rPr>
+          <w:i/>
+        </w:rPr>
+        <w:t>user stories.</w:t>
+      </w:r>
+      <w:r>
+        <w:t xml:space="preserve"> </w:t>
+      </w:r>
+    </w:p>
+    <w:p>
+      <w:r>
+        <w:t xml:space="preserve">Patton further argues that each system has a number of requirements which are so essential that not the system cannot function if they are missing – the </w:t>
+      </w:r>
+      <w:r>
+        <w:rPr>
+          <w:i/>
+        </w:rPr>
+        <w:t>backbone</w:t>
+      </w:r>
+      <w:r>
+        <w:t>. Because missing just one of the requirements from the backbone renders the system unusable, these requirements cannot be further prioritized.</w:t>
+      </w:r>
+    </w:p>
+    <w:p>
+      <w:r>
+        <w:t xml:space="preserve">The backbone can be decomposed into smaller user stories however, some of which may be more critical than others. </w:t>
+      </w:r>
+      <w:r>
+        <w:t xml:space="preserve">A small number of user stories is usually enough to satisfy the minimum of the backbone requirements. Because these stories in principle allow the system to function, Patton calls </w:t>
+      </w:r>
+      <w:r>
+        <w:lastRenderedPageBreak/>
+        <w:t xml:space="preserve">them the </w:t>
+      </w:r>
+      <w:r>
+        <w:rPr>
+          <w:i/>
+        </w:rPr>
+        <w:t xml:space="preserve">walking skeleton </w:t>
+      </w:r>
+      <w:r>
+        <w:t xml:space="preserve">(see </w:t>
+      </w:r>
+      <w:r>
+        <w:fldChar w:fldCharType="begin"/>
+      </w:r>
+      <w:r>
+        <w:instrText xml:space="preserve"> REF _Ref73544356 \h </w:instrText>
+      </w:r>
+      <w:r>
+        <w:fldChar w:fldCharType="separate"/>
+      </w:r>
+      <w:r>
+        <w:t xml:space="preserve">Figure </w:t>
+      </w:r>
+      <w:r>
+        <w:rPr>
+          <w:noProof/>
+        </w:rPr>
+        <w:t>3</w:t>
+      </w:r>
+      <w:r>
+        <w:fldChar w:fldCharType="end"/>
+      </w:r>
+      <w:r>
+        <w:t>)</w:t>
+      </w:r>
+      <w:r>
+        <w:rPr>
+          <w:i/>
+        </w:rPr>
+        <w:t>.</w:t>
+      </w:r>
+      <w:r>
+        <w:t xml:space="preserve"> This walking skeleton corresponds with the concept of a </w:t>
+      </w:r>
+      <w:r>
+        <w:rPr>
+          <w:i/>
+        </w:rPr>
+        <w:t>minimum viable product</w:t>
+      </w:r>
+      <w:r>
+        <w:t>, which, while not ready for productive use, already covers the core functionality of the intended system.</w:t>
+      </w:r>
+    </w:p>
+    <w:p>
+      <w:r>
+        <w:rPr>
+          <w:noProof/>
+          <w:lang w:val="de-DE" w:eastAsia="de-DE"/>
+        </w:rPr>
+        <w:drawing>
+          <wp:inline distT="0" distB="0" distL="0" distR="0">
+            <wp:extent cx="2857500" cy="1797050"/>
+            <wp:effectExtent l="0" t="0" r="0" b="0"/>
+            <wp:docPr id="1" name="Grafik 1" descr="backbone_and_skeleton"/>
+            <wp:cNvGraphicFramePr>
+              <a:graphicFrameLocks xmlns:a="http://schemas.openxmlformats.org/drawingml/2006/main" noChangeAspect="1"/>
+            </wp:cNvGraphicFramePr>
+            <a:graphic xmlns:a="http://schemas.openxmlformats.org/drawingml/2006/main">
+              <a:graphicData uri="http://schemas.openxmlformats.org/drawingml/2006/picture">
+                <pic:pic xmlns:pic="http://schemas.openxmlformats.org/drawingml/2006/picture">
+                  <pic:nvPicPr>
+                    <pic:cNvPr id="0" name="Picture 3" descr="backbone_and_skeleton"/>
+                    <pic:cNvPicPr>
+                      <a:picLocks noChangeAspect="1" noChangeArrowheads="1"/>
+                    </pic:cNvPicPr>
+                  </pic:nvPicPr>
+                  <pic:blipFill>
+                    <a:blip r:embed="rId11">
+                      <a:extLst>
+                        <a:ext uri="{28A0092B-C50C-407E-A947-70E740481C1C}">
+                          <a14:useLocalDpi xmlns:a14="http://schemas.microsoft.com/office/drawing/2010/main" val="0"/>
+                        </a:ext>
+                      </a:extLst>
+                    </a:blip>
+                    <a:srcRect/>
+                    <a:stretch>
+                      <a:fillRect/>
+                    </a:stretch>
+                  </pic:blipFill>
+                  <pic:spPr bwMode="auto">
+                    <a:xfrm>
+                      <a:off x="0" y="0"/>
+                      <a:ext cx="2857500" cy="1797050"/>
+                    </a:xfrm>
+                    <a:prstGeom prst="rect">
+                      <a:avLst/>
+                    </a:prstGeom>
+                    <a:noFill/>
+                    <a:ln>
+                      <a:noFill/>
+                    </a:ln>
+                  </pic:spPr>
+                </pic:pic>
+              </a:graphicData>
+            </a:graphic>
+          </wp:inline>
+        </w:drawing>
+      </w:r>
+    </w:p>
+    <w:p>
+      <w:pPr>
+        <w:pStyle w:val="Beschriftung"/>
+      </w:pPr>
+      <w:bookmarkStart w:id="3" w:name="_Ref73544356"/>
+      <w:r>
+        <w:t xml:space="preserve">Figure </w:t>
+      </w:r>
+      <w:r>
+        <w:fldChar w:fldCharType="begin"/>
+      </w:r>
+      <w:r>
+        <w:instrText xml:space="preserve"> SEQ Figure \* ARABIC </w:instrText>
+      </w:r>
+      <w:r>
+        <w:fldChar w:fldCharType="separate"/>
+      </w:r>
+      <w:r>
+        <w:rPr>
+          <w:noProof/>
+        </w:rPr>
+        <w:t>3</w:t>
+      </w:r>
+      <w:r>
+        <w:fldChar w:fldCharType="end"/>
+      </w:r>
+      <w:bookmarkEnd w:id="3"/>
+      <w:r>
+        <w:t>: User Story Maps feature essential requirements in the backbone. These requirements are then decomposed into user stories. The user stories most essential for delivering the backbone are also called the “walking skeleton” (</w:t>
+      </w:r>
+      <w:r>
+        <w:t xml:space="preserve">source: </w:t>
+      </w:r>
+      <w:r>
+        <w:t>Jeff Patton</w:t>
+      </w:r>
+      <w:r>
+        <w:rPr>
+          <w:rStyle w:val="Funotenzeichen"/>
+        </w:rPr>
+        <w:footnoteReference w:id="8"/>
+      </w:r>
+      <w:r>
+        <w:t>).</w:t>
+      </w:r>
+    </w:p>
+    <w:p>
+      <w:r>
+        <w:t xml:space="preserve">Subsequent user stories will then add </w:t>
+      </w:r>
+      <w:r>
+        <w:t xml:space="preserve">to the </w:t>
+      </w:r>
+      <w:r>
+        <w:t>functionality</w:t>
+      </w:r>
+      <w:r>
+        <w:t xml:space="preserve"> in increasing levels of granularity</w:t>
+      </w:r>
+      <w:r>
+        <w:t>. This creates a hierarchy of user stories, where the stories most critical for delivering the backbone must be implemented first (see</w:t>
+      </w:r>
+      <w:r>
+        <w:t xml:space="preserve"> </w:t>
+      </w:r>
+      <w:r>
+        <w:fldChar w:fldCharType="begin"/>
+      </w:r>
+      <w:r>
+        <w:instrText xml:space="preserve"> REF _Ref73544796 \h </w:instrText>
+      </w:r>
+      <w:r>
+        <w:fldChar w:fldCharType="separate"/>
+      </w:r>
+      <w:r>
+        <w:t xml:space="preserve">Figure </w:t>
+      </w:r>
+      <w:r>
+        <w:rPr>
+          <w:noProof/>
+        </w:rPr>
+        <w:t>4</w:t>
+      </w:r>
+      <w:r>
+        <w:fldChar w:fldCharType="end"/>
+      </w:r>
+      <w:r>
+        <w:t>).</w:t>
+      </w:r>
+    </w:p>
+    <w:p/>
+    <w:p>
+      <w:r>
+        <w:rPr>
+          <w:noProof/>
+          <w:lang w:val="de-DE" w:eastAsia="de-DE"/>
+        </w:rPr>
+        <w:drawing>
+          <wp:inline distT="0" distB="0" distL="0" distR="0">
+            <wp:extent cx="2857500" cy="1333500"/>
+            <wp:effectExtent l="0" t="0" r="0" b="0"/>
+            <wp:docPr id="2" name="Grafik 2" descr="build_order"/>
+            <wp:cNvGraphicFramePr>
+              <a:graphicFrameLocks xmlns:a="http://schemas.openxmlformats.org/drawingml/2006/main" noChangeAspect="1"/>
+            </wp:cNvGraphicFramePr>
+            <a:graphic xmlns:a="http://schemas.openxmlformats.org/drawingml/2006/main">
+              <a:graphicData uri="http://schemas.openxmlformats.org/drawingml/2006/picture">
+                <pic:pic xmlns:pic="http://schemas.openxmlformats.org/drawingml/2006/picture">
+                  <pic:nvPicPr>
+                    <pic:cNvPr id="0" name="Picture 5" descr="build_order"/>
+                    <pic:cNvPicPr>
+                      <a:picLocks noChangeAspect="1" noChangeArrowheads="1"/>
+                    </pic:cNvPicPr>
+                  </pic:nvPicPr>
+                  <pic:blipFill>
+                    <a:blip r:embed="rId12">
+                      <a:extLst>
+                        <a:ext uri="{28A0092B-C50C-407E-A947-70E740481C1C}">
+                          <a14:useLocalDpi xmlns:a14="http://schemas.microsoft.com/office/drawing/2010/main" val="0"/>
+                        </a:ext>
+                      </a:extLst>
+                    </a:blip>
+                    <a:srcRect/>
+                    <a:stretch>
+                      <a:fillRect/>
+                    </a:stretch>
+                  </pic:blipFill>
+                  <pic:spPr bwMode="auto">
+                    <a:xfrm>
+                      <a:off x="0" y="0"/>
+                      <a:ext cx="2857500" cy="1333500"/>
+                    </a:xfrm>
+                    <a:prstGeom prst="rect">
+                      <a:avLst/>
+                    </a:prstGeom>
+                    <a:noFill/>
+                    <a:ln>
+                      <a:noFill/>
+                    </a:ln>
+                  </pic:spPr>
+                </pic:pic>
+              </a:graphicData>
+            </a:graphic>
+          </wp:inline>
+        </w:drawing>
+      </w:r>
+    </w:p>
+    <w:p>
+      <w:pPr>
+        <w:pStyle w:val="Beschriftung"/>
+      </w:pPr>
+      <w:bookmarkStart w:id="4" w:name="_Ref73544796"/>
+      <w:r>
+        <w:t xml:space="preserve">Figure </w:t>
+      </w:r>
+      <w:r>
+        <w:fldChar w:fldCharType="begin"/>
+      </w:r>
+      <w:r>
+        <w:instrText xml:space="preserve"> SEQ Figure \* ARABIC </w:instrText>
+      </w:r>
+      <w:r>
+        <w:fldChar w:fldCharType="separate"/>
+      </w:r>
+      <w:r>
+        <w:rPr>
+          <w:noProof/>
+        </w:rPr>
+        <w:t>4</w:t>
+      </w:r>
+      <w:r>
+        <w:fldChar w:fldCharType="end"/>
+      </w:r>
+      <w:bookmarkEnd w:id="4"/>
+      <w:r>
+        <w:t>: A user story map visualizes which user stories are absolutely critical to delivering the product, even if they are spread across multiple features</w:t>
+      </w:r>
+      <w:r>
+        <w:t>. Blue boxes represent the backbone, green boxes represent use cases that make up the walking skeleton</w:t>
+      </w:r>
+      <w:r>
+        <w:t xml:space="preserve"> </w:t>
+      </w:r>
+      <w:r>
+        <w:t xml:space="preserve">and yellow boxes are additional use cases </w:t>
+      </w:r>
+      <w:r>
+        <w:t>(source: Jeff Patton</w:t>
+      </w:r>
+      <w:r>
+        <w:rPr>
+          <w:rStyle w:val="Funotenzeichen"/>
+        </w:rPr>
+        <w:footnoteReference w:id="9"/>
+      </w:r>
+      <w:r>
+        <w:t>).</w:t>
+      </w:r>
+    </w:p>
+    <w:p>
+      <w:pPr>
+        <w:pStyle w:val="berschrift2"/>
+      </w:pPr>
+      <w:r>
+        <w:t>User Story Map</w:t>
+      </w:r>
+    </w:p>
+    <w:p>
+      <w:r>
+        <w:rPr>
+          <w:highlight w:val="yellow"/>
+        </w:rPr>
+        <w:t>Work in progress.</w:t>
+      </w:r>
+    </w:p>
+    <w:p>
+      <w:r>
+        <w:lastRenderedPageBreak/>
+        <w:pict>
+          <v:shape id="_x0000_i1027" type="#_x0000_t75" style="width:302pt;height:156.5pt">
+            <v:imagedata r:id="rId13" o:title="Guidemap(1)"/>
+          </v:shape>
+        </w:pict>
+      </w:r>
+    </w:p>
+    <w:p>
+      <w:pPr>
+        <w:pStyle w:val="Beschriftung"/>
+      </w:pPr>
+      <w:r>
+        <w:t xml:space="preserve">Figure </w:t>
+      </w:r>
+      <w:r>
+        <w:fldChar w:fldCharType="begin"/>
+      </w:r>
+      <w:r>
+        <w:instrText xml:space="preserve"> SEQ Figure \* ARABIC </w:instrText>
+      </w:r>
+      <w:r>
+        <w:fldChar w:fldCharType="separate"/>
+      </w:r>
+      <w:r>
+        <w:rPr>
+          <w:noProof/>
+        </w:rPr>
+        <w:t>5</w:t>
+      </w:r>
+      <w:r>
+        <w:fldChar w:fldCharType="end"/>
+      </w:r>
+      <w:r>
+        <w:t>: The user story map of the planned system (source: own work).</w:t>
+      </w:r>
+    </w:p>
+    <w:p>
+      <w:pPr>
+        <w:pStyle w:val="berschrift2"/>
+      </w:pPr>
+      <w:r>
+        <w:t>Detailed Descriptions of the User Stories</w:t>
+      </w:r>
+    </w:p>
+    <w:p>
+      <w:r>
+        <w:rPr>
+          <w:highlight w:val="yellow"/>
+        </w:rPr>
+        <w:t>Work in progress</w:t>
+      </w:r>
+    </w:p>
+    <w:p>
+      <w:r>
+        <w:drawing>
+          <wp:inline distT="0" distB="0" distL="0" distR="0" wp14:anchorId="7EFAFD32" wp14:editId="271DBF20">
+            <wp:extent cx="5760720" cy="3469005"/>
+            <wp:effectExtent l="0" t="0" r="0" b="0"/>
+            <wp:docPr id="4" name="Grafik 4"/>
+            <wp:cNvGraphicFramePr>
+              <a:graphicFrameLocks xmlns:a="http://schemas.openxmlformats.org/drawingml/2006/main" noChangeAspect="1"/>
+            </wp:cNvGraphicFramePr>
+            <a:graphic xmlns:a="http://schemas.openxmlformats.org/drawingml/2006/main">
+              <a:graphicData uri="http://schemas.openxmlformats.org/drawingml/2006/picture">
+                <pic:pic xmlns:pic="http://schemas.openxmlformats.org/drawingml/2006/picture">
+                  <pic:nvPicPr>
+                    <pic:cNvPr id="1" name=""/>
+                    <pic:cNvPicPr/>
+                  </pic:nvPicPr>
+                  <pic:blipFill>
+                    <a:blip r:embed="rId14"/>
+                    <a:stretch>
+                      <a:fillRect/>
+                    </a:stretch>
+                  </pic:blipFill>
+                  <pic:spPr>
+                    <a:xfrm>
+                      <a:off x="0" y="0"/>
+                      <a:ext cx="5760720" cy="3469005"/>
+                    </a:xfrm>
+                    <a:prstGeom prst="rect">
+                      <a:avLst/>
+                    </a:prstGeom>
+                  </pic:spPr>
+                </pic:pic>
+              </a:graphicData>
+            </a:graphic>
+          </wp:inline>
+        </w:drawing>
+      </w:r>
+    </w:p>
+    <w:p>
+      <w:r>
+        <w:lastRenderedPageBreak/>
+        <w:drawing>
+          <wp:inline distT="0" distB="0" distL="0" distR="0" wp14:anchorId="5209C687" wp14:editId="121FEB74">
+            <wp:extent cx="5760720" cy="2896870"/>
+            <wp:effectExtent l="0" t="0" r="0" b="0"/>
+            <wp:docPr id="5" name="Grafik 5"/>
+            <wp:cNvGraphicFramePr>
+              <a:graphicFrameLocks xmlns:a="http://schemas.openxmlformats.org/drawingml/2006/main" noChangeAspect="1"/>
+            </wp:cNvGraphicFramePr>
+            <a:graphic xmlns:a="http://schemas.openxmlformats.org/drawingml/2006/main">
+              <a:graphicData uri="http://schemas.openxmlformats.org/drawingml/2006/picture">
+                <pic:pic xmlns:pic="http://schemas.openxmlformats.org/drawingml/2006/picture">
+                  <pic:nvPicPr>
+                    <pic:cNvPr id="1" name=""/>
+                    <pic:cNvPicPr/>
+                  </pic:nvPicPr>
+                  <pic:blipFill>
+                    <a:blip r:embed="rId15"/>
+                    <a:stretch>
+                      <a:fillRect/>
+                    </a:stretch>
+                  </pic:blipFill>
+                  <pic:spPr>
+                    <a:xfrm>
+                      <a:off x="0" y="0"/>
+                      <a:ext cx="5760720" cy="2896870"/>
+                    </a:xfrm>
+                    <a:prstGeom prst="rect">
+                      <a:avLst/>
+                    </a:prstGeom>
+                  </pic:spPr>
+                </pic:pic>
+              </a:graphicData>
+            </a:graphic>
+          </wp:inline>
+        </w:drawing>
+      </w:r>
+    </w:p>
+    <w:p>
+      <w:r>
+        <w:drawing>
+          <wp:inline distT="0" distB="0" distL="0" distR="0" wp14:anchorId="465FE531" wp14:editId="18A08B47">
+            <wp:extent cx="5760720" cy="2856865"/>
+            <wp:effectExtent l="0" t="0" r="0" b="635"/>
+            <wp:docPr id="6" name="Grafik 6"/>
+            <wp:cNvGraphicFramePr>
+              <a:graphicFrameLocks xmlns:a="http://schemas.openxmlformats.org/drawingml/2006/main" noChangeAspect="1"/>
+            </wp:cNvGraphicFramePr>
+            <a:graphic xmlns:a="http://schemas.openxmlformats.org/drawingml/2006/main">
+              <a:graphicData uri="http://schemas.openxmlformats.org/drawingml/2006/picture">
+                <pic:pic xmlns:pic="http://schemas.openxmlformats.org/drawingml/2006/picture">
+                  <pic:nvPicPr>
+                    <pic:cNvPr id="1" name=""/>
+                    <pic:cNvPicPr/>
+                  </pic:nvPicPr>
+                  <pic:blipFill>
+                    <a:blip r:embed="rId16"/>
+                    <a:stretch>
+                      <a:fillRect/>
+                    </a:stretch>
+                  </pic:blipFill>
+                  <pic:spPr>
+                    <a:xfrm>
+                      <a:off x="0" y="0"/>
+                      <a:ext cx="5760720" cy="2856865"/>
+                    </a:xfrm>
+                    <a:prstGeom prst="rect">
+                      <a:avLst/>
+                    </a:prstGeom>
+                  </pic:spPr>
+                </pic:pic>
+              </a:graphicData>
+            </a:graphic>
+          </wp:inline>
+        </w:drawing>
+      </w:r>
+    </w:p>
     <w:sectPr>
       <w:pgSz w:w="11906" w:h="16838"/>
       <w:pgMar w:top="1417" w:right="1417" w:bottom="1134" w:left="1417" w:header="708" w:footer="708" w:gutter="0"/>
@@ -3407,19 +5087,7 @@
         <w:footnoteRef/>
       </w:r>
       <w:r>
-        <w:t xml:space="preserve"> Whether this requirement is relevant for</w:t>
-      </w:r>
-      <w:r>
-        <w:t xml:space="preserve"> </w:t>
-      </w:r>
-      <w:r>
-        <w:t xml:space="preserve">the </w:t>
-      </w:r>
-      <w:r>
-        <w:t xml:space="preserve">AIT, for </w:t>
-      </w:r>
-      <w:r>
-        <w:t>the master’s thesis or relevant for both the master’s thesis and the AIT.</w:t>
+        <w:t xml:space="preserve"> Kick, Jason (2014): MITRE Playbook.</w:t>
       </w:r>
     </w:p>
   </w:footnote>
@@ -3427,9 +5095,6 @@
     <w:p>
       <w:pPr>
         <w:pStyle w:val="Funotentext"/>
-        <w:rPr>
-          <w:lang w:val="de-DE"/>
-        </w:rPr>
       </w:pPr>
       <w:r>
         <w:rPr>
@@ -3438,201 +5103,19 @@
         <w:footnoteRef/>
       </w:r>
       <w:r>
+        <w:t xml:space="preserve"> Whether this requirement is relevant for</w:t>
+      </w:r>
+      <w:r>
         <w:t xml:space="preserve"> </w:t>
       </w:r>
       <w:r>
-        <w:rPr>
-          <w:lang w:val="de-DE"/>
-        </w:rPr>
-        <w:t xml:space="preserve">Collaborative </w:t>
-      </w:r>
-      <w:proofErr w:type="spellStart"/>
-      <w:r>
-        <w:rPr>
-          <w:lang w:val="de-DE"/>
-        </w:rPr>
-        <w:t>game</w:t>
-      </w:r>
-      <w:proofErr w:type="spellEnd"/>
-      <w:r>
-        <w:rPr>
-          <w:lang w:val="de-DE"/>
-        </w:rPr>
-        <w:t xml:space="preserve"> </w:t>
-      </w:r>
-      <w:proofErr w:type="spellStart"/>
-      <w:r>
-        <w:rPr>
-          <w:lang w:val="de-DE"/>
-        </w:rPr>
-        <w:t>play</w:t>
-      </w:r>
-      <w:proofErr w:type="spellEnd"/>
-      <w:r>
-        <w:rPr>
-          <w:lang w:val="de-DE"/>
-        </w:rPr>
-        <w:t xml:space="preserve">: </w:t>
-      </w:r>
-      <w:r>
-        <w:rPr>
-          <w:lang w:val="de-DE"/>
-        </w:rPr>
-        <w:t xml:space="preserve">All </w:t>
-      </w:r>
-      <w:proofErr w:type="spellStart"/>
-      <w:r>
-        <w:rPr>
-          <w:lang w:val="de-DE"/>
-        </w:rPr>
-        <w:t>participants</w:t>
-      </w:r>
-      <w:proofErr w:type="spellEnd"/>
-      <w:r>
-        <w:rPr>
-          <w:lang w:val="de-DE"/>
-        </w:rPr>
-        <w:t xml:space="preserve"> </w:t>
-      </w:r>
-      <w:proofErr w:type="spellStart"/>
-      <w:r>
-        <w:rPr>
-          <w:lang w:val="de-DE"/>
-        </w:rPr>
-        <w:t>have</w:t>
-      </w:r>
-      <w:proofErr w:type="spellEnd"/>
-      <w:r>
-        <w:rPr>
-          <w:lang w:val="de-DE"/>
-        </w:rPr>
-        <w:t xml:space="preserve"> </w:t>
-      </w:r>
-      <w:proofErr w:type="spellStart"/>
-      <w:r>
-        <w:rPr>
-          <w:lang w:val="de-DE"/>
-        </w:rPr>
-        <w:t>the</w:t>
-      </w:r>
-      <w:proofErr w:type="spellEnd"/>
-      <w:r>
-        <w:rPr>
-          <w:lang w:val="de-DE"/>
-        </w:rPr>
-        <w:t xml:space="preserve"> same </w:t>
-      </w:r>
-      <w:proofErr w:type="spellStart"/>
-      <w:r>
-        <w:rPr>
-          <w:lang w:val="de-DE"/>
-        </w:rPr>
-        <w:t>goal</w:t>
-      </w:r>
-      <w:proofErr w:type="spellEnd"/>
-      <w:r>
-        <w:rPr>
-          <w:lang w:val="de-DE"/>
-        </w:rPr>
-        <w:t xml:space="preserve">. In </w:t>
-      </w:r>
-      <w:proofErr w:type="spellStart"/>
-      <w:r>
-        <w:rPr>
-          <w:lang w:val="de-DE"/>
-        </w:rPr>
-        <w:t>practice</w:t>
-      </w:r>
-      <w:proofErr w:type="spellEnd"/>
-      <w:r>
-        <w:rPr>
-          <w:lang w:val="de-DE"/>
-        </w:rPr>
-        <w:t xml:space="preserve">, </w:t>
-      </w:r>
-      <w:proofErr w:type="spellStart"/>
-      <w:r>
-        <w:rPr>
-          <w:lang w:val="de-DE"/>
-        </w:rPr>
-        <w:t>they</w:t>
-      </w:r>
-      <w:proofErr w:type="spellEnd"/>
-      <w:r>
-        <w:rPr>
-          <w:lang w:val="de-DE"/>
-        </w:rPr>
-        <w:t xml:space="preserve"> </w:t>
-      </w:r>
-      <w:proofErr w:type="spellStart"/>
-      <w:r>
-        <w:rPr>
-          <w:lang w:val="de-DE"/>
-        </w:rPr>
-        <w:t>play</w:t>
-      </w:r>
-      <w:proofErr w:type="spellEnd"/>
-      <w:r>
-        <w:rPr>
-          <w:lang w:val="de-DE"/>
-        </w:rPr>
-        <w:t xml:space="preserve"> </w:t>
-      </w:r>
-      <w:proofErr w:type="spellStart"/>
-      <w:r>
-        <w:rPr>
-          <w:lang w:val="de-DE"/>
-        </w:rPr>
-        <w:t>through</w:t>
-      </w:r>
-      <w:proofErr w:type="spellEnd"/>
-      <w:r>
-        <w:rPr>
-          <w:lang w:val="de-DE"/>
-        </w:rPr>
-        <w:t xml:space="preserve"> </w:t>
-      </w:r>
-      <w:proofErr w:type="spellStart"/>
-      <w:r>
-        <w:rPr>
-          <w:lang w:val="de-DE"/>
-        </w:rPr>
-        <w:t>exactly</w:t>
-      </w:r>
-      <w:proofErr w:type="spellEnd"/>
-      <w:r>
-        <w:rPr>
-          <w:lang w:val="de-DE"/>
-        </w:rPr>
-        <w:t xml:space="preserve"> </w:t>
-      </w:r>
-      <w:proofErr w:type="spellStart"/>
-      <w:r>
-        <w:rPr>
-          <w:lang w:val="de-DE"/>
-        </w:rPr>
-        <w:t>the</w:t>
-      </w:r>
-      <w:proofErr w:type="spellEnd"/>
-      <w:r>
-        <w:rPr>
-          <w:lang w:val="de-DE"/>
-        </w:rPr>
-        <w:t xml:space="preserve"> same </w:t>
-      </w:r>
-      <w:proofErr w:type="spellStart"/>
-      <w:r>
-        <w:rPr>
-          <w:lang w:val="de-DE"/>
-        </w:rPr>
-        <w:t>scenario</w:t>
-      </w:r>
-      <w:proofErr w:type="spellEnd"/>
-      <w:r>
-        <w:rPr>
-          <w:lang w:val="de-DE"/>
-        </w:rPr>
-        <w:t>.</w:t>
+        <w:t xml:space="preserve">the </w:t>
+      </w:r>
+      <w:r>
+        <w:t xml:space="preserve">AIT, for </w:t>
+      </w:r>
+      <w:r>
+        <w:t>the master’s thesis or relevant for both the master’s thesis and the AIT.</w:t>
       </w:r>
     </w:p>
   </w:footnote>
@@ -3648,47 +5131,13 @@
         <w:footnoteRef/>
       </w:r>
       <w:r>
-        <w:t xml:space="preserve"> An informational snippet is </w:t>
-      </w:r>
-      <w:r>
-        <w:t>show</w:t>
-      </w:r>
-      <w:r>
-        <w:t xml:space="preserve">n to a user, </w:t>
-      </w:r>
-      <w:r>
-        <w:t>IF</w:t>
-      </w:r>
-      <w:r>
-        <w:t xml:space="preserve"> they meet certain criteria (i.e. pre-defined keywords) and can provide additional information or an additional challenge.</w:t>
-      </w:r>
-    </w:p>
-    <w:p>
-      <w:pPr>
-        <w:pStyle w:val="Funotentext"/>
-      </w:pPr>
-      <w:r>
-        <w:t xml:space="preserve">An example for an additional snippet would be to </w:t>
-      </w:r>
-      <w:r>
-        <w:t>show</w:t>
-      </w:r>
-      <w:r>
-        <w:t xml:space="preserve"> a HR-professional an explanation of why a certain attack vector can be easily exploited, but not </w:t>
-      </w:r>
-      <w:r>
-        <w:t>show</w:t>
-      </w:r>
-      <w:r>
         <w:t xml:space="preserve"> </w:t>
       </w:r>
-      <w:proofErr w:type="spellStart"/>
-      <w:r>
-        <w:t>ing</w:t>
-      </w:r>
-      <w:proofErr w:type="spellEnd"/>
-      <w:r>
-        <w:t xml:space="preserve"> this information to an IT specialist, who is expected to know this already.</w:t>
+      <w:r>
+        <w:t xml:space="preserve">Collaborative game play: </w:t>
+      </w:r>
+      <w:r>
+        <w:t>All participants have the same goal. In practice, they play through exactly the same scenario.</w:t>
       </w:r>
     </w:p>
   </w:footnote>
@@ -3696,6 +5145,50 @@
     <w:p>
       <w:pPr>
         <w:pStyle w:val="Funotentext"/>
+      </w:pPr>
+      <w:r>
+        <w:rPr>
+          <w:rStyle w:val="Funotenzeichen"/>
+        </w:rPr>
+        <w:footnoteRef/>
+      </w:r>
+      <w:r>
+        <w:t xml:space="preserve"> An informational snippet is </w:t>
+      </w:r>
+      <w:r>
+        <w:t>show</w:t>
+      </w:r>
+      <w:r>
+        <w:t xml:space="preserve">n to a user, </w:t>
+      </w:r>
+      <w:r>
+        <w:t>IF</w:t>
+      </w:r>
+      <w:r>
+        <w:t xml:space="preserve"> they meet certain criteria (i.e. pre-defined keywords) and can provide additional information or an additional challenge.</w:t>
+      </w:r>
+    </w:p>
+    <w:p>
+      <w:pPr>
+        <w:pStyle w:val="Funotentext"/>
+      </w:pPr>
+      <w:r>
+        <w:t xml:space="preserve">An example for an additional snippet would be to show a HR-professional an explanation of why a certain attack vector can be easily exploited, but not show </w:t>
+      </w:r>
+      <w:proofErr w:type="spellStart"/>
+      <w:r>
+        <w:t>ing</w:t>
+      </w:r>
+      <w:proofErr w:type="spellEnd"/>
+      <w:r>
+        <w:t xml:space="preserve"> this information to an IT specialist, who is expected to know this already.</w:t>
+      </w:r>
+    </w:p>
+  </w:footnote>
+  <w:footnote w:id="5">
+    <w:p>
+      <w:pPr>
+        <w:pStyle w:val="Funotentext"/>
         <w:rPr>
           <w:lang w:val="de-DE"/>
         </w:rPr>
@@ -3708,6 +5201,116 @@
       </w:r>
       <w:r>
         <w:t xml:space="preserve"> This way, it is always clear which version the usage statistics of a scenario refer to. This approach also allows backwards compatibility of scenario statistics.</w:t>
+      </w:r>
+    </w:p>
+  </w:footnote>
+  <w:footnote w:id="6">
+    <w:p>
+      <w:pPr>
+        <w:pStyle w:val="Funotentext"/>
+      </w:pPr>
+      <w:r>
+        <w:rPr>
+          <w:rStyle w:val="Funotenzeichen"/>
+        </w:rPr>
+        <w:footnoteRef/>
+      </w:r>
+      <w:r>
+        <w:t xml:space="preserve"> </w:t>
+      </w:r>
+      <w:r>
+        <w:t xml:space="preserve">Beck, Kent (1999): Extreme Programming Explained: </w:t>
+      </w:r>
+      <w:r>
+        <w:t>Embrace Change. Addison-Wesley.</w:t>
+      </w:r>
+    </w:p>
+  </w:footnote>
+  <w:footnote w:id="7">
+    <w:p>
+      <w:pPr>
+        <w:pStyle w:val="Funotentext"/>
+      </w:pPr>
+      <w:r>
+        <w:rPr>
+          <w:rStyle w:val="Funotenzeichen"/>
+        </w:rPr>
+        <w:footnoteRef/>
+      </w:r>
+      <w:r>
+        <w:t xml:space="preserve"> </w:t>
+      </w:r>
+      <w:r>
+        <w:t>Patton, Jeff (2005): It’s all in how you slice it.</w:t>
+      </w:r>
+    </w:p>
+  </w:footnote>
+  <w:footnote w:id="8">
+    <w:p>
+      <w:pPr>
+        <w:pStyle w:val="Funotentext"/>
+      </w:pPr>
+      <w:r>
+        <w:rPr>
+          <w:rStyle w:val="Funotenzeichen"/>
+        </w:rPr>
+        <w:footnoteRef/>
+      </w:r>
+      <w:r>
+        <w:t xml:space="preserve"> </w:t>
+      </w:r>
+      <w:r>
+        <w:t xml:space="preserve">Patton, Jeff (2008): The New User Story Backlog is a Map. </w:t>
+      </w:r>
+      <w:r>
+        <w:t xml:space="preserve">Retrieved from </w:t>
+      </w:r>
+      <w:hyperlink r:id="rId1" w:history="1">
+        <w:r>
+          <w:rPr>
+            <w:rStyle w:val="Hyperlink"/>
+          </w:rPr>
+          <w:t>https://www.jpattonassociates.com/the-new-backlog/</w:t>
+        </w:r>
+      </w:hyperlink>
+      <w:r>
+        <w:t xml:space="preserve">. Last access on 2021-06-02. </w:t>
+      </w:r>
+    </w:p>
+  </w:footnote>
+  <w:footnote w:id="9">
+    <w:p>
+      <w:pPr>
+        <w:pStyle w:val="Funotentext"/>
+        <w:rPr>
+          <w:lang w:val="de-DE"/>
+        </w:rPr>
+      </w:pPr>
+      <w:r>
+        <w:rPr>
+          <w:rStyle w:val="Funotenzeichen"/>
+        </w:rPr>
+        <w:footnoteRef/>
+      </w:r>
+      <w:r>
+        <w:t xml:space="preserve"> </w:t>
+      </w:r>
+      <w:r>
+        <w:t xml:space="preserve">Patton, Jeff (2008): The New User Story Backlog is a Map. </w:t>
+      </w:r>
+      <w:r>
+        <w:t xml:space="preserve">Retrieved from </w:t>
+      </w:r>
+      <w:hyperlink r:id="rId2" w:history="1">
+        <w:r>
+          <w:rPr>
+            <w:rStyle w:val="Hyperlink"/>
+          </w:rPr>
+          <w:t>https://www.jpattonassociates.com/the-new-backlog/</w:t>
+        </w:r>
+      </w:hyperlink>
+      <w:r>
+        <w:t>. Last access on 2021-06-02.</w:t>
       </w:r>
     </w:p>
   </w:footnote>
@@ -3717,6 +5320,119 @@
 <file path=word/numbering.xml><?xml version="1.0" encoding="utf-8"?>
 <w:numbering xmlns:wpc="http://schemas.microsoft.com/office/word/2010/wordprocessingCanvas" xmlns:mc="http://schemas.openxmlformats.org/markup-compatibility/2006" xmlns:o="urn:schemas-microsoft-com:office:office" xmlns:r="http://schemas.openxmlformats.org/officeDocument/2006/relationships" xmlns:m="http://schemas.openxmlformats.org/officeDocument/2006/math" xmlns:v="urn:schemas-microsoft-com:vml" xmlns:wp14="http://schemas.microsoft.com/office/word/2010/wordprocessingDrawing" xmlns:wp="http://schemas.openxmlformats.org/drawingml/2006/wordprocessingDrawing" xmlns:w10="urn:schemas-microsoft-com:office:word" xmlns:w="http://schemas.openxmlformats.org/wordprocessingml/2006/main" xmlns:w14="http://schemas.microsoft.com/office/word/2010/wordml" xmlns:w15="http://schemas.microsoft.com/office/word/2012/wordml" xmlns:wpg="http://schemas.microsoft.com/office/word/2010/wordprocessingGroup" xmlns:wpi="http://schemas.microsoft.com/office/word/2010/wordprocessingInk" xmlns:wne="http://schemas.microsoft.com/office/word/2006/wordml" xmlns:wps="http://schemas.microsoft.com/office/word/2010/wordprocessingShape" mc:Ignorable="w14 w15 wp14">
   <w:abstractNum w:abstractNumId="0" w15:restartNumberingAfterBreak="0">
+    <w:nsid w:val="1EFF4820"/>
+    <w:multiLevelType w:val="hybridMultilevel"/>
+    <w:tmpl w:val="8FC608DC"/>
+    <w:lvl w:ilvl="0" w:tplc="04070001">
+      <w:start w:val="1"/>
+      <w:numFmt w:val="bullet"/>
+      <w:lvlText w:val=""/>
+      <w:lvlJc w:val="left"/>
+      <w:pPr>
+        <w:ind w:left="770" w:hanging="360"/>
+      </w:pPr>
+      <w:rPr>
+        <w:rFonts w:ascii="Symbol" w:hAnsi="Symbol" w:hint="default"/>
+      </w:rPr>
+    </w:lvl>
+    <w:lvl w:ilvl="1" w:tplc="04070003" w:tentative="1">
+      <w:start w:val="1"/>
+      <w:numFmt w:val="bullet"/>
+      <w:lvlText w:val="o"/>
+      <w:lvlJc w:val="left"/>
+      <w:pPr>
+        <w:ind w:left="1490" w:hanging="360"/>
+      </w:pPr>
+      <w:rPr>
+        <w:rFonts w:ascii="Courier New" w:hAnsi="Courier New" w:cs="Courier New" w:hint="default"/>
+      </w:rPr>
+    </w:lvl>
+    <w:lvl w:ilvl="2" w:tplc="04070005" w:tentative="1">
+      <w:start w:val="1"/>
+      <w:numFmt w:val="bullet"/>
+      <w:lvlText w:val=""/>
+      <w:lvlJc w:val="left"/>
+      <w:pPr>
+        <w:ind w:left="2210" w:hanging="360"/>
+      </w:pPr>
+      <w:rPr>
+        <w:rFonts w:ascii="Wingdings" w:hAnsi="Wingdings" w:hint="default"/>
+      </w:rPr>
+    </w:lvl>
+    <w:lvl w:ilvl="3" w:tplc="04070001" w:tentative="1">
+      <w:start w:val="1"/>
+      <w:numFmt w:val="bullet"/>
+      <w:lvlText w:val=""/>
+      <w:lvlJc w:val="left"/>
+      <w:pPr>
+        <w:ind w:left="2930" w:hanging="360"/>
+      </w:pPr>
+      <w:rPr>
+        <w:rFonts w:ascii="Symbol" w:hAnsi="Symbol" w:hint="default"/>
+      </w:rPr>
+    </w:lvl>
+    <w:lvl w:ilvl="4" w:tplc="04070003" w:tentative="1">
+      <w:start w:val="1"/>
+      <w:numFmt w:val="bullet"/>
+      <w:lvlText w:val="o"/>
+      <w:lvlJc w:val="left"/>
+      <w:pPr>
+        <w:ind w:left="3650" w:hanging="360"/>
+      </w:pPr>
+      <w:rPr>
+        <w:rFonts w:ascii="Courier New" w:hAnsi="Courier New" w:cs="Courier New" w:hint="default"/>
+      </w:rPr>
+    </w:lvl>
+    <w:lvl w:ilvl="5" w:tplc="04070005" w:tentative="1">
+      <w:start w:val="1"/>
+      <w:numFmt w:val="bullet"/>
+      <w:lvlText w:val=""/>
+      <w:lvlJc w:val="left"/>
+      <w:pPr>
+        <w:ind w:left="4370" w:hanging="360"/>
+      </w:pPr>
+      <w:rPr>
+        <w:rFonts w:ascii="Wingdings" w:hAnsi="Wingdings" w:hint="default"/>
+      </w:rPr>
+    </w:lvl>
+    <w:lvl w:ilvl="6" w:tplc="04070001" w:tentative="1">
+      <w:start w:val="1"/>
+      <w:numFmt w:val="bullet"/>
+      <w:lvlText w:val=""/>
+      <w:lvlJc w:val="left"/>
+      <w:pPr>
+        <w:ind w:left="5090" w:hanging="360"/>
+      </w:pPr>
+      <w:rPr>
+        <w:rFonts w:ascii="Symbol" w:hAnsi="Symbol" w:hint="default"/>
+      </w:rPr>
+    </w:lvl>
+    <w:lvl w:ilvl="7" w:tplc="04070003" w:tentative="1">
+      <w:start w:val="1"/>
+      <w:numFmt w:val="bullet"/>
+      <w:lvlText w:val="o"/>
+      <w:lvlJc w:val="left"/>
+      <w:pPr>
+        <w:ind w:left="5810" w:hanging="360"/>
+      </w:pPr>
+      <w:rPr>
+        <w:rFonts w:ascii="Courier New" w:hAnsi="Courier New" w:cs="Courier New" w:hint="default"/>
+      </w:rPr>
+    </w:lvl>
+    <w:lvl w:ilvl="8" w:tplc="04070005" w:tentative="1">
+      <w:start w:val="1"/>
+      <w:numFmt w:val="bullet"/>
+      <w:lvlText w:val=""/>
+      <w:lvlJc w:val="left"/>
+      <w:pPr>
+        <w:ind w:left="6530" w:hanging="360"/>
+      </w:pPr>
+      <w:rPr>
+        <w:rFonts w:ascii="Wingdings" w:hAnsi="Wingdings" w:hint="default"/>
+      </w:rPr>
+    </w:lvl>
+  </w:abstractNum>
+  <w:abstractNum w:abstractNumId="1" w15:restartNumberingAfterBreak="0">
     <w:nsid w:val="1FD14A06"/>
     <w:multiLevelType w:val="hybridMultilevel"/>
     <w:tmpl w:val="903E0342"/>
@@ -3828,7 +5544,96 @@
       </w:rPr>
     </w:lvl>
   </w:abstractNum>
-  <w:abstractNum w:abstractNumId="1" w15:restartNumberingAfterBreak="0">
+  <w:abstractNum w:abstractNumId="2" w15:restartNumberingAfterBreak="0">
+    <w:nsid w:val="36424916"/>
+    <w:multiLevelType w:val="hybridMultilevel"/>
+    <w:tmpl w:val="33E8BEE8"/>
+    <w:lvl w:ilvl="0" w:tplc="0407000F">
+      <w:start w:val="1"/>
+      <w:numFmt w:val="decimal"/>
+      <w:lvlText w:val="%1."/>
+      <w:lvlJc w:val="left"/>
+      <w:pPr>
+        <w:ind w:left="720" w:hanging="360"/>
+      </w:pPr>
+      <w:rPr>
+        <w:rFonts w:hint="default"/>
+      </w:rPr>
+    </w:lvl>
+    <w:lvl w:ilvl="1" w:tplc="04070019" w:tentative="1">
+      <w:start w:val="1"/>
+      <w:numFmt w:val="lowerLetter"/>
+      <w:lvlText w:val="%2."/>
+      <w:lvlJc w:val="left"/>
+      <w:pPr>
+        <w:ind w:left="1440" w:hanging="360"/>
+      </w:pPr>
+    </w:lvl>
+    <w:lvl w:ilvl="2" w:tplc="0407001B" w:tentative="1">
+      <w:start w:val="1"/>
+      <w:numFmt w:val="lowerRoman"/>
+      <w:lvlText w:val="%3."/>
+      <w:lvlJc w:val="right"/>
+      <w:pPr>
+        <w:ind w:left="2160" w:hanging="180"/>
+      </w:pPr>
+    </w:lvl>
+    <w:lvl w:ilvl="3" w:tplc="0407000F" w:tentative="1">
+      <w:start w:val="1"/>
+      <w:numFmt w:val="decimal"/>
+      <w:lvlText w:val="%4."/>
+      <w:lvlJc w:val="left"/>
+      <w:pPr>
+        <w:ind w:left="2880" w:hanging="360"/>
+      </w:pPr>
+    </w:lvl>
+    <w:lvl w:ilvl="4" w:tplc="04070019" w:tentative="1">
+      <w:start w:val="1"/>
+      <w:numFmt w:val="lowerLetter"/>
+      <w:lvlText w:val="%5."/>
+      <w:lvlJc w:val="left"/>
+      <w:pPr>
+        <w:ind w:left="3600" w:hanging="360"/>
+      </w:pPr>
+    </w:lvl>
+    <w:lvl w:ilvl="5" w:tplc="0407001B" w:tentative="1">
+      <w:start w:val="1"/>
+      <w:numFmt w:val="lowerRoman"/>
+      <w:lvlText w:val="%6."/>
+      <w:lvlJc w:val="right"/>
+      <w:pPr>
+        <w:ind w:left="4320" w:hanging="180"/>
+      </w:pPr>
+    </w:lvl>
+    <w:lvl w:ilvl="6" w:tplc="0407000F" w:tentative="1">
+      <w:start w:val="1"/>
+      <w:numFmt w:val="decimal"/>
+      <w:lvlText w:val="%7."/>
+      <w:lvlJc w:val="left"/>
+      <w:pPr>
+        <w:ind w:left="5040" w:hanging="360"/>
+      </w:pPr>
+    </w:lvl>
+    <w:lvl w:ilvl="7" w:tplc="04070019" w:tentative="1">
+      <w:start w:val="1"/>
+      <w:numFmt w:val="lowerLetter"/>
+      <w:lvlText w:val="%8."/>
+      <w:lvlJc w:val="left"/>
+      <w:pPr>
+        <w:ind w:left="5760" w:hanging="360"/>
+      </w:pPr>
+    </w:lvl>
+    <w:lvl w:ilvl="8" w:tplc="0407001B" w:tentative="1">
+      <w:start w:val="1"/>
+      <w:numFmt w:val="lowerRoman"/>
+      <w:lvlText w:val="%9."/>
+      <w:lvlJc w:val="right"/>
+      <w:pPr>
+        <w:ind w:left="6480" w:hanging="180"/>
+      </w:pPr>
+    </w:lvl>
+  </w:abstractNum>
+  <w:abstractNum w:abstractNumId="3" w15:restartNumberingAfterBreak="0">
     <w:nsid w:val="640C6CA0"/>
     <w:multiLevelType w:val="hybridMultilevel"/>
     <w:tmpl w:val="B050979A"/>
@@ -3940,7 +5745,96 @@
       </w:rPr>
     </w:lvl>
   </w:abstractNum>
-  <w:abstractNum w:abstractNumId="2" w15:restartNumberingAfterBreak="0">
+  <w:abstractNum w:abstractNumId="4" w15:restartNumberingAfterBreak="0">
+    <w:nsid w:val="74F80D7D"/>
+    <w:multiLevelType w:val="hybridMultilevel"/>
+    <w:tmpl w:val="0534F002"/>
+    <w:lvl w:ilvl="0" w:tplc="0407000F">
+      <w:start w:val="1"/>
+      <w:numFmt w:val="decimal"/>
+      <w:lvlText w:val="%1."/>
+      <w:lvlJc w:val="left"/>
+      <w:pPr>
+        <w:ind w:left="720" w:hanging="360"/>
+      </w:pPr>
+      <w:rPr>
+        <w:rFonts w:hint="default"/>
+      </w:rPr>
+    </w:lvl>
+    <w:lvl w:ilvl="1" w:tplc="04070019" w:tentative="1">
+      <w:start w:val="1"/>
+      <w:numFmt w:val="lowerLetter"/>
+      <w:lvlText w:val="%2."/>
+      <w:lvlJc w:val="left"/>
+      <w:pPr>
+        <w:ind w:left="1440" w:hanging="360"/>
+      </w:pPr>
+    </w:lvl>
+    <w:lvl w:ilvl="2" w:tplc="0407001B" w:tentative="1">
+      <w:start w:val="1"/>
+      <w:numFmt w:val="lowerRoman"/>
+      <w:lvlText w:val="%3."/>
+      <w:lvlJc w:val="right"/>
+      <w:pPr>
+        <w:ind w:left="2160" w:hanging="180"/>
+      </w:pPr>
+    </w:lvl>
+    <w:lvl w:ilvl="3" w:tplc="0407000F" w:tentative="1">
+      <w:start w:val="1"/>
+      <w:numFmt w:val="decimal"/>
+      <w:lvlText w:val="%4."/>
+      <w:lvlJc w:val="left"/>
+      <w:pPr>
+        <w:ind w:left="2880" w:hanging="360"/>
+      </w:pPr>
+    </w:lvl>
+    <w:lvl w:ilvl="4" w:tplc="04070019" w:tentative="1">
+      <w:start w:val="1"/>
+      <w:numFmt w:val="lowerLetter"/>
+      <w:lvlText w:val="%5."/>
+      <w:lvlJc w:val="left"/>
+      <w:pPr>
+        <w:ind w:left="3600" w:hanging="360"/>
+      </w:pPr>
+    </w:lvl>
+    <w:lvl w:ilvl="5" w:tplc="0407001B" w:tentative="1">
+      <w:start w:val="1"/>
+      <w:numFmt w:val="lowerRoman"/>
+      <w:lvlText w:val="%6."/>
+      <w:lvlJc w:val="right"/>
+      <w:pPr>
+        <w:ind w:left="4320" w:hanging="180"/>
+      </w:pPr>
+    </w:lvl>
+    <w:lvl w:ilvl="6" w:tplc="0407000F" w:tentative="1">
+      <w:start w:val="1"/>
+      <w:numFmt w:val="decimal"/>
+      <w:lvlText w:val="%7."/>
+      <w:lvlJc w:val="left"/>
+      <w:pPr>
+        <w:ind w:left="5040" w:hanging="360"/>
+      </w:pPr>
+    </w:lvl>
+    <w:lvl w:ilvl="7" w:tplc="04070019" w:tentative="1">
+      <w:start w:val="1"/>
+      <w:numFmt w:val="lowerLetter"/>
+      <w:lvlText w:val="%8."/>
+      <w:lvlJc w:val="left"/>
+      <w:pPr>
+        <w:ind w:left="5760" w:hanging="360"/>
+      </w:pPr>
+    </w:lvl>
+    <w:lvl w:ilvl="8" w:tplc="0407001B" w:tentative="1">
+      <w:start w:val="1"/>
+      <w:numFmt w:val="lowerRoman"/>
+      <w:lvlText w:val="%9."/>
+      <w:lvlJc w:val="right"/>
+      <w:pPr>
+        <w:ind w:left="6480" w:hanging="180"/>
+      </w:pPr>
+    </w:lvl>
+  </w:abstractNum>
+  <w:abstractNum w:abstractNumId="5" w15:restartNumberingAfterBreak="0">
     <w:nsid w:val="78F75F13"/>
     <w:multiLevelType w:val="hybridMultilevel"/>
     <w:tmpl w:val="ED22AFB6"/>
@@ -4052,7 +5946,208 @@
       </w:rPr>
     </w:lvl>
   </w:abstractNum>
-  <w:abstractNum w:abstractNumId="3" w15:restartNumberingAfterBreak="0">
+  <w:abstractNum w:abstractNumId="6" w15:restartNumberingAfterBreak="0">
+    <w:nsid w:val="7AF9646A"/>
+    <w:multiLevelType w:val="multilevel"/>
+    <w:tmpl w:val="254649A0"/>
+    <w:lvl w:ilvl="0">
+      <w:start w:val="1"/>
+      <w:numFmt w:val="decimal"/>
+      <w:pStyle w:val="berschrift1"/>
+      <w:lvlText w:val="%1."/>
+      <w:lvlJc w:val="left"/>
+      <w:pPr>
+        <w:ind w:left="360" w:hanging="360"/>
+      </w:pPr>
+    </w:lvl>
+    <w:lvl w:ilvl="1">
+      <w:start w:val="1"/>
+      <w:numFmt w:val="decimal"/>
+      <w:pStyle w:val="berschrift2"/>
+      <w:lvlText w:val="%1.%2."/>
+      <w:lvlJc w:val="left"/>
+      <w:pPr>
+        <w:ind w:left="792" w:hanging="432"/>
+      </w:pPr>
+    </w:lvl>
+    <w:lvl w:ilvl="2">
+      <w:start w:val="1"/>
+      <w:numFmt w:val="decimal"/>
+      <w:pStyle w:val="berschrift3"/>
+      <w:lvlText w:val="%1.%2.%3."/>
+      <w:lvlJc w:val="left"/>
+      <w:pPr>
+        <w:ind w:left="1224" w:hanging="504"/>
+      </w:pPr>
+    </w:lvl>
+    <w:lvl w:ilvl="3">
+      <w:start w:val="1"/>
+      <w:numFmt w:val="decimal"/>
+      <w:lvlText w:val="%1.%2.%3.%4."/>
+      <w:lvlJc w:val="left"/>
+      <w:pPr>
+        <w:ind w:left="1728" w:hanging="648"/>
+      </w:pPr>
+    </w:lvl>
+    <w:lvl w:ilvl="4">
+      <w:start w:val="1"/>
+      <w:numFmt w:val="decimal"/>
+      <w:lvlText w:val="%1.%2.%3.%4.%5."/>
+      <w:lvlJc w:val="left"/>
+      <w:pPr>
+        <w:ind w:left="2232" w:hanging="792"/>
+      </w:pPr>
+    </w:lvl>
+    <w:lvl w:ilvl="5">
+      <w:start w:val="1"/>
+      <w:numFmt w:val="decimal"/>
+      <w:lvlText w:val="%1.%2.%3.%4.%5.%6."/>
+      <w:lvlJc w:val="left"/>
+      <w:pPr>
+        <w:ind w:left="2736" w:hanging="936"/>
+      </w:pPr>
+    </w:lvl>
+    <w:lvl w:ilvl="6">
+      <w:start w:val="1"/>
+      <w:numFmt w:val="decimal"/>
+      <w:lvlText w:val="%1.%2.%3.%4.%5.%6.%7."/>
+      <w:lvlJc w:val="left"/>
+      <w:pPr>
+        <w:ind w:left="3240" w:hanging="1080"/>
+      </w:pPr>
+    </w:lvl>
+    <w:lvl w:ilvl="7">
+      <w:start w:val="1"/>
+      <w:numFmt w:val="decimal"/>
+      <w:lvlText w:val="%1.%2.%3.%4.%5.%6.%7.%8."/>
+      <w:lvlJc w:val="left"/>
+      <w:pPr>
+        <w:ind w:left="3744" w:hanging="1224"/>
+      </w:pPr>
+    </w:lvl>
+    <w:lvl w:ilvl="8">
+      <w:start w:val="1"/>
+      <w:numFmt w:val="decimal"/>
+      <w:lvlText w:val="%1.%2.%3.%4.%5.%6.%7.%8.%9."/>
+      <w:lvlJc w:val="left"/>
+      <w:pPr>
+        <w:ind w:left="4320" w:hanging="1440"/>
+      </w:pPr>
+    </w:lvl>
+  </w:abstractNum>
+  <w:abstractNum w:abstractNumId="7" w15:restartNumberingAfterBreak="0">
+    <w:nsid w:val="7B6231A3"/>
+    <w:multiLevelType w:val="multilevel"/>
+    <w:tmpl w:val="F1200B18"/>
+    <w:lvl w:ilvl="0">
+      <w:numFmt w:val="decimal"/>
+      <w:lvlText w:val="%1"/>
+      <w:lvlJc w:val="left"/>
+      <w:pPr>
+        <w:ind w:left="495" w:hanging="495"/>
+      </w:pPr>
+      <w:rPr>
+        <w:rFonts w:hint="default"/>
+      </w:rPr>
+    </w:lvl>
+    <w:lvl w:ilvl="1">
+      <w:start w:val="1"/>
+      <w:numFmt w:val="decimal"/>
+      <w:lvlText w:val="%1.%2"/>
+      <w:lvlJc w:val="left"/>
+      <w:pPr>
+        <w:ind w:left="495" w:hanging="495"/>
+      </w:pPr>
+      <w:rPr>
+        <w:rFonts w:hint="default"/>
+      </w:rPr>
+    </w:lvl>
+    <w:lvl w:ilvl="2">
+      <w:start w:val="1"/>
+      <w:numFmt w:val="decimal"/>
+      <w:lvlText w:val="%3."/>
+      <w:lvlJc w:val="left"/>
+      <w:pPr>
+        <w:ind w:left="720" w:hanging="720"/>
+      </w:pPr>
+      <w:rPr>
+        <w:rFonts w:ascii="Arial" w:eastAsia="Times New Roman" w:hAnsi="Arial" w:cs="Arial"/>
+      </w:rPr>
+    </w:lvl>
+    <w:lvl w:ilvl="3">
+      <w:start w:val="1"/>
+      <w:numFmt w:val="decimal"/>
+      <w:lvlText w:val="%1.%2.%3.%4"/>
+      <w:lvlJc w:val="left"/>
+      <w:pPr>
+        <w:ind w:left="720" w:hanging="720"/>
+      </w:pPr>
+      <w:rPr>
+        <w:rFonts w:hint="default"/>
+      </w:rPr>
+    </w:lvl>
+    <w:lvl w:ilvl="4">
+      <w:start w:val="1"/>
+      <w:numFmt w:val="decimal"/>
+      <w:lvlText w:val="%1.%2.%3.%4.%5"/>
+      <w:lvlJc w:val="left"/>
+      <w:pPr>
+        <w:ind w:left="1080" w:hanging="1080"/>
+      </w:pPr>
+      <w:rPr>
+        <w:rFonts w:hint="default"/>
+      </w:rPr>
+    </w:lvl>
+    <w:lvl w:ilvl="5">
+      <w:start w:val="1"/>
+      <w:numFmt w:val="decimal"/>
+      <w:lvlText w:val="%1.%2.%3.%4.%5.%6"/>
+      <w:lvlJc w:val="left"/>
+      <w:pPr>
+        <w:ind w:left="1080" w:hanging="1080"/>
+      </w:pPr>
+      <w:rPr>
+        <w:rFonts w:hint="default"/>
+      </w:rPr>
+    </w:lvl>
+    <w:lvl w:ilvl="6">
+      <w:start w:val="1"/>
+      <w:numFmt w:val="decimal"/>
+      <w:lvlText w:val="%1.%2.%3.%4.%5.%6.%7"/>
+      <w:lvlJc w:val="left"/>
+      <w:pPr>
+        <w:ind w:left="1440" w:hanging="1440"/>
+      </w:pPr>
+      <w:rPr>
+        <w:rFonts w:hint="default"/>
+      </w:rPr>
+    </w:lvl>
+    <w:lvl w:ilvl="7">
+      <w:start w:val="1"/>
+      <w:numFmt w:val="decimal"/>
+      <w:lvlText w:val="%1.%2.%3.%4.%5.%6.%7.%8"/>
+      <w:lvlJc w:val="left"/>
+      <w:pPr>
+        <w:ind w:left="1440" w:hanging="1440"/>
+      </w:pPr>
+      <w:rPr>
+        <w:rFonts w:hint="default"/>
+      </w:rPr>
+    </w:lvl>
+    <w:lvl w:ilvl="8">
+      <w:start w:val="1"/>
+      <w:numFmt w:val="decimal"/>
+      <w:lvlText w:val="%1.%2.%3.%4.%5.%6.%7.%8.%9"/>
+      <w:lvlJc w:val="left"/>
+      <w:pPr>
+        <w:ind w:left="1800" w:hanging="1800"/>
+      </w:pPr>
+      <w:rPr>
+        <w:rFonts w:hint="default"/>
+      </w:rPr>
+    </w:lvl>
+  </w:abstractNum>
+  <w:abstractNum w:abstractNumId="8" w15:restartNumberingAfterBreak="0">
     <w:nsid w:val="7C3439E6"/>
     <w:multiLevelType w:val="hybridMultilevel"/>
     <w:tmpl w:val="1C241732"/>
@@ -4165,16 +6260,31 @@
     </w:lvl>
   </w:abstractNum>
   <w:num w:numId="1">
-    <w:abstractNumId w:val="0"/>
+    <w:abstractNumId w:val="1"/>
   </w:num>
   <w:num w:numId="2">
+    <w:abstractNumId w:val="8"/>
+  </w:num>
+  <w:num w:numId="3">
+    <w:abstractNumId w:val="5"/>
+  </w:num>
+  <w:num w:numId="4">
     <w:abstractNumId w:val="3"/>
   </w:num>
-  <w:num w:numId="3">
+  <w:num w:numId="5">
+    <w:abstractNumId w:val="6"/>
+  </w:num>
+  <w:num w:numId="6">
     <w:abstractNumId w:val="2"/>
   </w:num>
-  <w:num w:numId="4">
-    <w:abstractNumId w:val="1"/>
+  <w:num w:numId="7">
+    <w:abstractNumId w:val="4"/>
+  </w:num>
+  <w:num w:numId="8">
+    <w:abstractNumId w:val="7"/>
+  </w:num>
+  <w:num w:numId="9">
+    <w:abstractNumId w:val="0"/>
   </w:num>
 </w:numbering>
 </file>
@@ -4576,6 +6686,59 @@
       <w:lang w:val="en-US"/>
     </w:rPr>
   </w:style>
+  <w:style w:type="paragraph" w:styleId="berschrift1">
+    <w:name w:val="heading 1"/>
+    <w:basedOn w:val="Listenabsatz"/>
+    <w:next w:val="Standard"/>
+    <w:link w:val="berschrift1Zchn"/>
+    <w:uiPriority w:val="9"/>
+    <w:qFormat/>
+    <w:rsid w:val="0077082B"/>
+    <w:pPr>
+      <w:numPr>
+        <w:numId w:val="5"/>
+      </w:numPr>
+      <w:jc w:val="both"/>
+      <w:outlineLvl w:val="0"/>
+    </w:pPr>
+    <w:rPr>
+      <w:b/>
+    </w:rPr>
+  </w:style>
+  <w:style w:type="paragraph" w:styleId="berschrift2">
+    <w:name w:val="heading 2"/>
+    <w:basedOn w:val="berschrift1"/>
+    <w:next w:val="Standard"/>
+    <w:link w:val="berschrift2Zchn"/>
+    <w:uiPriority w:val="9"/>
+    <w:unhideWhenUsed/>
+    <w:qFormat/>
+    <w:rsid w:val="00CC3878"/>
+    <w:pPr>
+      <w:numPr>
+        <w:ilvl w:val="1"/>
+      </w:numPr>
+      <w:ind w:left="431" w:hanging="431"/>
+      <w:outlineLvl w:val="1"/>
+    </w:pPr>
+  </w:style>
+  <w:style w:type="paragraph" w:styleId="berschrift3">
+    <w:name w:val="heading 3"/>
+    <w:basedOn w:val="berschrift2"/>
+    <w:next w:val="Standard"/>
+    <w:link w:val="berschrift3Zchn"/>
+    <w:uiPriority w:val="9"/>
+    <w:unhideWhenUsed/>
+    <w:qFormat/>
+    <w:rsid w:val="001E0E51"/>
+    <w:pPr>
+      <w:numPr>
+        <w:ilvl w:val="2"/>
+      </w:numPr>
+      <w:ind w:left="505" w:hanging="505"/>
+      <w:outlineLvl w:val="2"/>
+    </w:pPr>
+  </w:style>
   <w:style w:type="character" w:default="1" w:styleId="Absatz-Standardschriftart">
     <w:name w:val="Default Paragraph Font"/>
     <w:uiPriority w:val="1"/>
@@ -4681,6 +6844,93 @@
     <w:rPr>
       <w:color w:val="0563C1" w:themeColor="hyperlink"/>
       <w:u w:val="single"/>
+    </w:rPr>
+  </w:style>
+  <w:style w:type="paragraph" w:styleId="Titel">
+    <w:name w:val="Title"/>
+    <w:basedOn w:val="Standard"/>
+    <w:next w:val="Standard"/>
+    <w:link w:val="TitelZchn"/>
+    <w:uiPriority w:val="10"/>
+    <w:qFormat/>
+    <w:rsid w:val="0077082B"/>
+    <w:pPr>
+      <w:spacing w:after="0" w:line="240" w:lineRule="auto"/>
+      <w:contextualSpacing/>
+    </w:pPr>
+    <w:rPr>
+      <w:rFonts w:asciiTheme="majorHAnsi" w:eastAsiaTheme="majorEastAsia" w:hAnsiTheme="majorHAnsi" w:cstheme="majorBidi"/>
+      <w:spacing w:val="-10"/>
+      <w:kern w:val="28"/>
+      <w:sz w:val="56"/>
+      <w:szCs w:val="56"/>
+    </w:rPr>
+  </w:style>
+  <w:style w:type="character" w:customStyle="1" w:styleId="TitelZchn">
+    <w:name w:val="Titel Zchn"/>
+    <w:basedOn w:val="Absatz-Standardschriftart"/>
+    <w:link w:val="Titel"/>
+    <w:uiPriority w:val="10"/>
+    <w:rsid w:val="0077082B"/>
+    <w:rPr>
+      <w:rFonts w:asciiTheme="majorHAnsi" w:eastAsiaTheme="majorEastAsia" w:hAnsiTheme="majorHAnsi" w:cstheme="majorBidi"/>
+      <w:spacing w:val="-10"/>
+      <w:kern w:val="28"/>
+      <w:sz w:val="56"/>
+      <w:szCs w:val="56"/>
+      <w:lang w:val="en-US"/>
+    </w:rPr>
+  </w:style>
+  <w:style w:type="character" w:customStyle="1" w:styleId="berschrift1Zchn">
+    <w:name w:val="Überschrift 1 Zchn"/>
+    <w:basedOn w:val="Absatz-Standardschriftart"/>
+    <w:link w:val="berschrift1"/>
+    <w:uiPriority w:val="9"/>
+    <w:rsid w:val="0077082B"/>
+    <w:rPr>
+      <w:b/>
+      <w:lang w:val="en-US"/>
+    </w:rPr>
+  </w:style>
+  <w:style w:type="character" w:customStyle="1" w:styleId="berschrift2Zchn">
+    <w:name w:val="Überschrift 2 Zchn"/>
+    <w:basedOn w:val="Absatz-Standardschriftart"/>
+    <w:link w:val="berschrift2"/>
+    <w:uiPriority w:val="9"/>
+    <w:rsid w:val="00CC3878"/>
+    <w:rPr>
+      <w:b/>
+      <w:lang w:val="en-US"/>
+    </w:rPr>
+  </w:style>
+  <w:style w:type="paragraph" w:styleId="Beschriftung">
+    <w:name w:val="caption"/>
+    <w:basedOn w:val="Standard"/>
+    <w:next w:val="Standard"/>
+    <w:uiPriority w:val="35"/>
+    <w:unhideWhenUsed/>
+    <w:qFormat/>
+    <w:rsid w:val="00CC3878"/>
+    <w:pPr>
+      <w:spacing w:after="200" w:line="240" w:lineRule="auto"/>
+    </w:pPr>
+    <w:rPr>
+      <w:i/>
+      <w:iCs/>
+      <w:color w:val="44546A" w:themeColor="text2"/>
+      <w:sz w:val="18"/>
+      <w:szCs w:val="18"/>
+    </w:rPr>
+  </w:style>
+  <w:style w:type="character" w:customStyle="1" w:styleId="berschrift3Zchn">
+    <w:name w:val="Überschrift 3 Zchn"/>
+    <w:basedOn w:val="Absatz-Standardschriftart"/>
+    <w:link w:val="berschrift3"/>
+    <w:uiPriority w:val="9"/>
+    <w:rsid w:val="001E0E51"/>
+    <w:rPr>
+      <w:b/>
+      <w:lang w:val="en-US"/>
     </w:rPr>
   </w:style>
 </w:styles>
@@ -4952,7 +7202,7 @@
 </file>
 
 <file path=customXml/itemProps1.xml><?xml version="1.0" encoding="utf-8"?>
-<ds:datastoreItem xmlns:ds="http://schemas.openxmlformats.org/officeDocument/2006/customXml" ds:itemID="{E792ACD5-17D5-4C80-8267-C7154F1E64DD}">
+<ds:datastoreItem xmlns:ds="http://schemas.openxmlformats.org/officeDocument/2006/customXml" ds:itemID="{0A102342-EBA3-45A8-854E-6E1C396D432E}">
   <ds:schemaRefs>
     <ds:schemaRef ds:uri="http://schemas.openxmlformats.org/officeDocument/2006/bibliography"/>
   </ds:schemaRefs>

</xml_diff>